<commit_message>
CICD-Abraham-Cambios Al Reporte de CICD
</commit_message>
<xml_diff>
--- a/ProyectoFinal-Documentos/Reporte CICD - Abraham.docx
+++ b/ProyectoFinal-Documentos/Reporte CICD - Abraham.docx
@@ -1,6 +1,6 @@
 
 <file path=word/document.xml><?xml version="1.0" encoding="utf-8"?>
-<w:document xmlns:wpc="http://schemas.microsoft.com/office/word/2010/wordprocessingCanvas" xmlns:cx="http://schemas.microsoft.com/office/drawing/2014/chartex" xmlns:cx1="http://schemas.microsoft.com/office/drawing/2015/9/8/chartex" xmlns:cx2="http://schemas.microsoft.com/office/drawing/2015/10/21/chartex" xmlns:cx3="http://schemas.microsoft.com/office/drawing/2016/5/9/chartex" xmlns:cx4="http://schemas.microsoft.com/office/drawing/2016/5/10/chartex" xmlns:cx5="http://schemas.microsoft.com/office/drawing/2016/5/11/chartex" xmlns:cx6="http://schemas.microsoft.com/office/drawing/2016/5/12/chartex" xmlns:cx7="http://schemas.microsoft.com/office/drawing/2016/5/13/chartex" xmlns:cx8="http://schemas.microsoft.com/office/drawing/2016/5/14/chartex" xmlns:mc="http://schemas.openxmlformats.org/markup-compatibility/2006" xmlns:aink="http://schemas.microsoft.com/office/drawing/2016/ink" xmlns:am3d="http://schemas.microsoft.com/office/drawing/2017/model3d" xmlns:o="urn:schemas-microsoft-com:office:office" xmlns:oel="http://schemas.microsoft.com/office/2019/extlst" xmlns:r="http://schemas.openxmlformats.org/officeDocument/2006/relationships" xmlns:m="http://schemas.openxmlformats.org/officeDocument/2006/math" xmlns:v="urn:schemas-microsoft-com:vml" xmlns:wp14="http://schemas.microsoft.com/office/word/2010/wordprocessingDrawing" xmlns:wp="http://schemas.openxmlformats.org/drawingml/2006/wordprocessingDrawing" xmlns:w10="urn:schemas-microsoft-com:office:word" xmlns:w="http://schemas.openxmlformats.org/wordprocessingml/2006/main" xmlns:w14="http://schemas.microsoft.com/office/word/2010/wordml" xmlns:w15="http://schemas.microsoft.com/office/word/2012/wordml" xmlns:w16cex="http://schemas.microsoft.com/office/word/2018/wordml/cex" xmlns:w16cid="http://schemas.microsoft.com/office/word/2016/wordml/cid" xmlns:w16="http://schemas.microsoft.com/office/word/2018/wordml" xmlns:w16du="http://schemas.microsoft.com/office/word/2023/wordml/word16du" xmlns:w16sdtdh="http://schemas.microsoft.com/office/word/2020/wordml/sdtdatahash" xmlns:w16sdtfl="http://schemas.microsoft.com/office/word/2024/wordml/sdtformatlock" xmlns:w16se="http://schemas.microsoft.com/office/word/2015/wordml/symex" xmlns:wpg="http://schemas.microsoft.com/office/word/2010/wordprocessingGroup" xmlns:wpi="http://schemas.microsoft.com/office/word/2010/wordprocessingInk" xmlns:wne="http://schemas.microsoft.com/office/word/2006/wordml" xmlns:wps="http://schemas.microsoft.com/office/word/2010/wordprocessingShape" mc:Ignorable="w14 w15 w16se w16cid w16 w16cex w16sdtdh w16sdtfl w16du wp14">
+<w:document xmlns:wpc="http://schemas.microsoft.com/office/word/2010/wordprocessingCanvas" xmlns:cx="http://schemas.microsoft.com/office/drawing/2014/chartex" xmlns:cx1="http://schemas.microsoft.com/office/drawing/2015/9/8/chartex" xmlns:cx2="http://schemas.microsoft.com/office/drawing/2015/10/21/chartex" xmlns:cx3="http://schemas.microsoft.com/office/drawing/2016/5/9/chartex" xmlns:cx4="http://schemas.microsoft.com/office/drawing/2016/5/10/chartex" xmlns:cx5="http://schemas.microsoft.com/office/drawing/2016/5/11/chartex" xmlns:cx6="http://schemas.microsoft.com/office/drawing/2016/5/12/chartex" xmlns:cx7="http://schemas.microsoft.com/office/drawing/2016/5/13/chartex" xmlns:cx8="http://schemas.microsoft.com/office/drawing/2016/5/14/chartex" xmlns:mc="http://schemas.openxmlformats.org/markup-compatibility/2006" xmlns:aink="http://schemas.microsoft.com/office/drawing/2016/ink" xmlns:am3d="http://schemas.microsoft.com/office/drawing/2017/model3d" xmlns:o="urn:schemas-microsoft-com:office:office" xmlns:r="http://schemas.openxmlformats.org/officeDocument/2006/relationships" xmlns:m="http://schemas.openxmlformats.org/officeDocument/2006/math" xmlns:v="urn:schemas-microsoft-com:vml" xmlns:wp14="http://schemas.microsoft.com/office/word/2010/wordprocessingDrawing" xmlns:wp="http://schemas.openxmlformats.org/drawingml/2006/wordprocessingDrawing" xmlns:w10="urn:schemas-microsoft-com:office:word" xmlns:w="http://schemas.openxmlformats.org/wordprocessingml/2006/main" xmlns:w14="http://schemas.microsoft.com/office/word/2010/wordml" xmlns:w15="http://schemas.microsoft.com/office/word/2012/wordml" xmlns:w16cid="http://schemas.microsoft.com/office/word/2016/wordml/cid" xmlns:w16se="http://schemas.microsoft.com/office/word/2015/wordml/symex" xmlns:wpg="http://schemas.microsoft.com/office/word/2010/wordprocessingGroup" xmlns:wpi="http://schemas.microsoft.com/office/word/2010/wordprocessingInk" xmlns:wne="http://schemas.microsoft.com/office/word/2006/wordml" xmlns:wps="http://schemas.microsoft.com/office/word/2010/wordprocessingShape" mc:Ignorable="w14 w15 w16se w16cid wp14">
   <w:body>
     <w:p>
       <w:pPr>
@@ -17,7 +17,7 @@
           <w:szCs w:val="28"/>
           <w:lang w:val="es-ES_tradnl"/>
         </w:rPr>
-        <w:t>Nombre</w:t>
+        <w:t>Abraham Isaí Garza Sánchez</w:t>
       </w:r>
     </w:p>
     <w:p>
@@ -36,7 +36,15 @@
           <w:szCs w:val="28"/>
           <w:lang w:val="es-ES_tradnl"/>
         </w:rPr>
-        <w:t>- Rol</w:t>
+        <w:t xml:space="preserve">- </w:t>
+      </w:r>
+      <w:r>
+        <w:rPr>
+          <w:sz w:val="28"/>
+          <w:szCs w:val="28"/>
+          <w:lang w:val="es-ES_tradnl"/>
+        </w:rPr>
+        <w:t>CI/CD</w:t>
       </w:r>
     </w:p>
     <w:p>
@@ -79,7 +87,7 @@
           <w:iCs/>
           <w:lang w:val="es-ES_tradnl"/>
         </w:rPr>
-        <w:t>Información básica de lo realiz</w:t>
+        <w:t xml:space="preserve">El rol que se me asigno se encargo principalmente de llevar a cabo el manejo </w:t>
       </w:r>
       <w:r>
         <w:rPr>
@@ -87,15 +95,7 @@
           <w:iCs/>
           <w:lang w:val="es-ES_tradnl"/>
         </w:rPr>
-        <w:t xml:space="preserve">ó en </w:t>
-      </w:r>
-      <w:r>
-        <w:rPr>
-          <w:i/>
-          <w:iCs/>
-          <w:lang w:val="es-ES_tradnl"/>
-        </w:rPr>
-        <w:t>su rol y si es que dio apoyo a alguno de los roles.</w:t>
+        <w:t>del Repositorio del Proyecto Final, también se encargó del despliegue de la pagina por medio de la nube</w:t>
       </w:r>
     </w:p>
     <w:p>
@@ -125,44 +125,441 @@
     </w:p>
     <w:p>
       <w:pPr>
-        <w:rPr>
-          <w:lang w:val="es-ES_tradnl"/>
-        </w:rPr>
-      </w:pPr>
-      <w:r>
-        <w:rPr>
-          <w:lang w:val="es-ES_tradnl"/>
-        </w:rPr>
-        <w:t>Dar una muestra ya sea en lista o tabla los requerimientos que se tienen en su puest</w:t>
-      </w:r>
-      <w:r>
-        <w:rPr>
-          <w:lang w:val="es-ES_tradnl"/>
-        </w:rPr>
-        <w:t>o</w:t>
-      </w:r>
-      <w:r>
-        <w:rPr>
-          <w:lang w:val="es-ES_tradnl"/>
-        </w:rPr>
-        <w:t xml:space="preserve">, abarcando </w:t>
-      </w:r>
-      <w:r>
-        <w:rPr>
-          <w:lang w:val="es-ES_tradnl"/>
-        </w:rPr>
-        <w:t>el nombre y descripción concisa de lo que debía realizar.</w:t>
-      </w:r>
-    </w:p>
-    <w:p>
-      <w:pPr>
-        <w:rPr>
-          <w:lang w:val="es-ES_tradnl"/>
-        </w:rPr>
-      </w:pPr>
-    </w:p>
-    <w:p>
-      <w:pPr>
+        <w:pStyle w:val="Prrafodelista"/>
+        <w:numPr>
+          <w:ilvl w:val="0"/>
+          <w:numId w:val="1"/>
+        </w:numPr>
+        <w:rPr>
+          <w:lang w:val="es-ES_tradnl"/>
+        </w:rPr>
+      </w:pPr>
+      <w:r>
+        <w:rPr>
+          <w:lang w:val="es-ES_tradnl"/>
+        </w:rPr>
+        <w:t xml:space="preserve">Se debía llevar a cabo el seguimiento de </w:t>
+      </w:r>
+      <w:proofErr w:type="spellStart"/>
+      <w:r>
+        <w:rPr>
+          <w:lang w:val="es-ES_tradnl"/>
+        </w:rPr>
+        <w:t>Pull</w:t>
+      </w:r>
+      <w:proofErr w:type="spellEnd"/>
+      <w:r>
+        <w:rPr>
+          <w:lang w:val="es-ES_tradnl"/>
+        </w:rPr>
+        <w:t xml:space="preserve"> </w:t>
+      </w:r>
+      <w:proofErr w:type="spellStart"/>
+      <w:r>
+        <w:rPr>
+          <w:lang w:val="es-ES_tradnl"/>
+        </w:rPr>
+        <w:t>Requests</w:t>
+      </w:r>
+      <w:proofErr w:type="spellEnd"/>
+      <w:r>
+        <w:rPr>
+          <w:lang w:val="es-ES_tradnl"/>
+        </w:rPr>
+        <w:t xml:space="preserve"> dentro del repositorio, estos iban siendo documentados a través de imágenes por medio de Jira.</w:t>
+      </w:r>
+    </w:p>
+    <w:p>
+      <w:pPr>
+        <w:rPr>
+          <w:lang w:val="es-ES_tradnl"/>
+        </w:rPr>
+      </w:pPr>
+      <w:r>
+        <w:rPr>
+          <w:lang w:val="es-ES_tradnl"/>
+        </w:rPr>
+        <w:drawing>
+          <wp:anchor distT="0" distB="0" distL="114300" distR="114300" simplePos="0" relativeHeight="251658240" behindDoc="0" locked="0" layoutInCell="1" allowOverlap="1" wp14:anchorId="589DDC62" wp14:editId="0B0A2D31">
+            <wp:simplePos x="0" y="0"/>
+            <wp:positionH relativeFrom="margin">
+              <wp:posOffset>819150</wp:posOffset>
+            </wp:positionH>
+            <wp:positionV relativeFrom="paragraph">
+              <wp:posOffset>11430</wp:posOffset>
+            </wp:positionV>
+            <wp:extent cx="5010150" cy="3190723"/>
+            <wp:effectExtent l="0" t="0" r="0" b="0"/>
+            <wp:wrapNone/>
+            <wp:docPr id="1" name="Imagen 1"/>
+            <wp:cNvGraphicFramePr>
+              <a:graphicFrameLocks xmlns:a="http://schemas.openxmlformats.org/drawingml/2006/main" noChangeAspect="1"/>
+            </wp:cNvGraphicFramePr>
+            <a:graphic xmlns:a="http://schemas.openxmlformats.org/drawingml/2006/main">
+              <a:graphicData uri="http://schemas.openxmlformats.org/drawingml/2006/picture">
+                <pic:pic xmlns:pic="http://schemas.openxmlformats.org/drawingml/2006/picture">
+                  <pic:nvPicPr>
+                    <pic:cNvPr id="1" name=""/>
+                    <pic:cNvPicPr/>
+                  </pic:nvPicPr>
+                  <pic:blipFill>
+                    <a:blip r:embed="rId7" cstate="print">
+                      <a:extLst>
+                        <a:ext uri="{28A0092B-C50C-407E-A947-70E740481C1C}">
+                          <a14:useLocalDpi xmlns:a14="http://schemas.microsoft.com/office/drawing/2010/main" val="0"/>
+                        </a:ext>
+                      </a:extLst>
+                    </a:blip>
+                    <a:stretch>
+                      <a:fillRect/>
+                    </a:stretch>
+                  </pic:blipFill>
+                  <pic:spPr>
+                    <a:xfrm>
+                      <a:off x="0" y="0"/>
+                      <a:ext cx="5010150" cy="3190723"/>
+                    </a:xfrm>
+                    <a:prstGeom prst="rect">
+                      <a:avLst/>
+                    </a:prstGeom>
+                  </pic:spPr>
+                </pic:pic>
+              </a:graphicData>
+            </a:graphic>
+            <wp14:sizeRelH relativeFrom="page">
+              <wp14:pctWidth>0</wp14:pctWidth>
+            </wp14:sizeRelH>
+            <wp14:sizeRelV relativeFrom="page">
+              <wp14:pctHeight>0</wp14:pctHeight>
+            </wp14:sizeRelV>
+          </wp:anchor>
+        </w:drawing>
+      </w:r>
+    </w:p>
+    <w:p>
+      <w:pPr>
+        <w:rPr>
+          <w:lang w:val="es-ES_tradnl"/>
+        </w:rPr>
+      </w:pPr>
+    </w:p>
+    <w:p>
+      <w:pPr>
+        <w:rPr>
+          <w:lang w:val="es-ES_tradnl"/>
+        </w:rPr>
+      </w:pPr>
+    </w:p>
+    <w:p>
+      <w:pPr>
+        <w:rPr>
+          <w:lang w:val="es-ES_tradnl"/>
+        </w:rPr>
+      </w:pPr>
+    </w:p>
+    <w:p>
+      <w:pPr>
+        <w:rPr>
+          <w:lang w:val="es-ES_tradnl"/>
+        </w:rPr>
+      </w:pPr>
+    </w:p>
+    <w:p>
+      <w:pPr>
+        <w:rPr>
+          <w:lang w:val="es-ES_tradnl"/>
+        </w:rPr>
+      </w:pPr>
+    </w:p>
+    <w:p>
+      <w:pPr>
+        <w:rPr>
+          <w:lang w:val="es-ES_tradnl"/>
+        </w:rPr>
+      </w:pPr>
+    </w:p>
+    <w:p>
+      <w:pPr>
+        <w:rPr>
+          <w:lang w:val="es-ES_tradnl"/>
+        </w:rPr>
+      </w:pPr>
+    </w:p>
+    <w:p>
+      <w:pPr>
+        <w:rPr>
+          <w:lang w:val="es-ES_tradnl"/>
+        </w:rPr>
+      </w:pPr>
+    </w:p>
+    <w:p>
+      <w:pPr>
+        <w:rPr>
+          <w:lang w:val="es-ES_tradnl"/>
+        </w:rPr>
+      </w:pPr>
+    </w:p>
+    <w:p>
+      <w:pPr>
+        <w:rPr>
+          <w:lang w:val="es-ES_tradnl"/>
+        </w:rPr>
+      </w:pPr>
+    </w:p>
+    <w:p>
+      <w:pPr>
+        <w:rPr>
+          <w:lang w:val="es-ES_tradnl"/>
+        </w:rPr>
+      </w:pPr>
+    </w:p>
+    <w:p>
+      <w:pPr>
+        <w:rPr>
+          <w:lang w:val="es-ES_tradnl"/>
+        </w:rPr>
+      </w:pPr>
+    </w:p>
+    <w:p>
+      <w:pPr>
+        <w:rPr>
+          <w:lang w:val="es-ES_tradnl"/>
+        </w:rPr>
+      </w:pPr>
+    </w:p>
+    <w:p>
+      <w:pPr>
+        <w:rPr>
+          <w:lang w:val="es-ES_tradnl"/>
+        </w:rPr>
+      </w:pPr>
+    </w:p>
+    <w:p>
+      <w:pPr>
+        <w:rPr>
+          <w:lang w:val="es-ES_tradnl"/>
+        </w:rPr>
+      </w:pPr>
+    </w:p>
+    <w:p>
+      <w:pPr>
+        <w:rPr>
+          <w:lang w:val="es-ES_tradnl"/>
+        </w:rPr>
+      </w:pPr>
+    </w:p>
+    <w:p>
+      <w:pPr>
+        <w:rPr>
+          <w:lang w:val="es-ES_tradnl"/>
+        </w:rPr>
+      </w:pPr>
+    </w:p>
+    <w:p>
+      <w:pPr>
+        <w:pStyle w:val="Prrafodelista"/>
+        <w:numPr>
+          <w:ilvl w:val="0"/>
+          <w:numId w:val="1"/>
+        </w:numPr>
+        <w:rPr>
+          <w:lang w:val="es-ES_tradnl"/>
+        </w:rPr>
+      </w:pPr>
+      <w:r>
+        <w:rPr>
+          <w:lang w:val="es-ES_tradnl"/>
+        </w:rPr>
+        <w:lastRenderedPageBreak/>
+        <w:drawing>
+          <wp:anchor distT="0" distB="0" distL="114300" distR="114300" simplePos="0" relativeHeight="251659264" behindDoc="0" locked="0" layoutInCell="1" allowOverlap="1" wp14:anchorId="77821BF2" wp14:editId="45CC9921">
+            <wp:simplePos x="0" y="0"/>
+            <wp:positionH relativeFrom="margin">
+              <wp:posOffset>847725</wp:posOffset>
+            </wp:positionH>
+            <wp:positionV relativeFrom="paragraph">
+              <wp:posOffset>492760</wp:posOffset>
+            </wp:positionV>
+            <wp:extent cx="5018431" cy="3224806"/>
+            <wp:effectExtent l="0" t="0" r="0" b="0"/>
+            <wp:wrapNone/>
+            <wp:docPr id="3" name="Imagen 3"/>
+            <wp:cNvGraphicFramePr>
+              <a:graphicFrameLocks xmlns:a="http://schemas.openxmlformats.org/drawingml/2006/main" noChangeAspect="1"/>
+            </wp:cNvGraphicFramePr>
+            <a:graphic xmlns:a="http://schemas.openxmlformats.org/drawingml/2006/main">
+              <a:graphicData uri="http://schemas.openxmlformats.org/drawingml/2006/picture">
+                <pic:pic xmlns:pic="http://schemas.openxmlformats.org/drawingml/2006/picture">
+                  <pic:nvPicPr>
+                    <pic:cNvPr id="1" name=""/>
+                    <pic:cNvPicPr/>
+                  </pic:nvPicPr>
+                  <pic:blipFill>
+                    <a:blip r:embed="rId8" cstate="print">
+                      <a:extLst>
+                        <a:ext uri="{28A0092B-C50C-407E-A947-70E740481C1C}">
+                          <a14:useLocalDpi xmlns:a14="http://schemas.microsoft.com/office/drawing/2010/main" val="0"/>
+                        </a:ext>
+                      </a:extLst>
+                    </a:blip>
+                    <a:stretch>
+                      <a:fillRect/>
+                    </a:stretch>
+                  </pic:blipFill>
+                  <pic:spPr>
+                    <a:xfrm>
+                      <a:off x="0" y="0"/>
+                      <a:ext cx="5018431" cy="3224806"/>
+                    </a:xfrm>
+                    <a:prstGeom prst="rect">
+                      <a:avLst/>
+                    </a:prstGeom>
+                  </pic:spPr>
+                </pic:pic>
+              </a:graphicData>
+            </a:graphic>
+            <wp14:sizeRelH relativeFrom="page">
+              <wp14:pctWidth>0</wp14:pctWidth>
+            </wp14:sizeRelH>
+            <wp14:sizeRelV relativeFrom="page">
+              <wp14:pctHeight>0</wp14:pctHeight>
+            </wp14:sizeRelV>
+          </wp:anchor>
+        </w:drawing>
+      </w:r>
+      <w:r>
+        <w:rPr>
+          <w:lang w:val="es-ES_tradnl"/>
+        </w:rPr>
+        <w:t>Se debía llevar a cabo el seguimiento de Issues dentro del Repositorio, estos también fueron documentados a través de imágenes por medio de Jira.</w:t>
+      </w:r>
+    </w:p>
+    <w:p>
+      <w:pPr>
+        <w:rPr>
+          <w:lang w:val="es-ES_tradnl"/>
+        </w:rPr>
+      </w:pPr>
+    </w:p>
+    <w:p>
+      <w:pPr>
+        <w:rPr>
+          <w:lang w:val="es-ES_tradnl"/>
+        </w:rPr>
+      </w:pPr>
+    </w:p>
+    <w:p>
+      <w:pPr>
+        <w:rPr>
+          <w:lang w:val="es-ES_tradnl"/>
+        </w:rPr>
+      </w:pPr>
+    </w:p>
+    <w:p>
+      <w:pPr>
+        <w:rPr>
+          <w:lang w:val="es-ES_tradnl"/>
+        </w:rPr>
+      </w:pPr>
+    </w:p>
+    <w:p>
+      <w:pPr>
+        <w:rPr>
+          <w:lang w:val="es-ES_tradnl"/>
+        </w:rPr>
+      </w:pPr>
+    </w:p>
+    <w:p>
+      <w:pPr>
+        <w:rPr>
+          <w:lang w:val="es-ES_tradnl"/>
+        </w:rPr>
+      </w:pPr>
+    </w:p>
+    <w:p>
+      <w:pPr>
+        <w:rPr>
+          <w:lang w:val="es-ES_tradnl"/>
+        </w:rPr>
+      </w:pPr>
+    </w:p>
+    <w:p>
+      <w:pPr>
+        <w:rPr>
+          <w:lang w:val="es-ES_tradnl"/>
+        </w:rPr>
+      </w:pPr>
+    </w:p>
+    <w:p>
+      <w:pPr>
+        <w:rPr>
+          <w:lang w:val="es-ES_tradnl"/>
+        </w:rPr>
+      </w:pPr>
+    </w:p>
+    <w:p>
+      <w:pPr>
+        <w:rPr>
+          <w:lang w:val="es-ES_tradnl"/>
+        </w:rPr>
+      </w:pPr>
+    </w:p>
+    <w:p>
+      <w:pPr>
+        <w:rPr>
+          <w:lang w:val="es-ES_tradnl"/>
+        </w:rPr>
+      </w:pPr>
+    </w:p>
+    <w:p>
+      <w:pPr>
+        <w:pStyle w:val="Prrafodelista"/>
+        <w:numPr>
+          <w:ilvl w:val="0"/>
+          <w:numId w:val="1"/>
+        </w:numPr>
+        <w:rPr>
+          <w:lang w:val="es-ES_tradnl"/>
+        </w:rPr>
+      </w:pPr>
+      <w:r>
+        <w:rPr>
+          <w:lang w:val="es-ES_tradnl"/>
+        </w:rPr>
+        <w:t xml:space="preserve">Se debía hacer el despliegue de la aplicación a través de una plataforma como </w:t>
+      </w:r>
+      <w:proofErr w:type="spellStart"/>
+      <w:r>
+        <w:rPr>
+          <w:lang w:val="es-ES_tradnl"/>
+        </w:rPr>
+        <w:t>Heroku</w:t>
+      </w:r>
+      <w:proofErr w:type="spellEnd"/>
+      <w:r>
+        <w:rPr>
+          <w:lang w:val="es-ES_tradnl"/>
+        </w:rPr>
+        <w:t xml:space="preserve">, AWS, Digital </w:t>
+      </w:r>
+      <w:proofErr w:type="spellStart"/>
+      <w:r>
+        <w:rPr>
+          <w:lang w:val="es-ES_tradnl"/>
+        </w:rPr>
+        <w:t>Ocean</w:t>
+      </w:r>
+      <w:proofErr w:type="spellEnd"/>
+      <w:r>
+        <w:rPr>
+          <w:lang w:val="es-ES_tradnl"/>
+        </w:rPr>
+        <w:t xml:space="preserve"> o Render.</w:t>
+      </w:r>
+    </w:p>
+    <w:p>
+      <w:pPr>
+        <w:pStyle w:val="Prrafodelista"/>
         <w:rPr>
           <w:lang w:val="es-ES_tradnl"/>
         </w:rPr>
@@ -188,23 +585,1127 @@
     </w:p>
     <w:p>
       <w:pPr>
-        <w:jc w:val="both"/>
-        <w:rPr>
-          <w:lang w:val="es-ES_tradnl"/>
-        </w:rPr>
-      </w:pPr>
-      <w:r>
-        <w:rPr>
-          <w:lang w:val="es-ES_tradnl"/>
-        </w:rPr>
-        <w:t xml:space="preserve">Dar una explicación detallada de lo que se realizó para cada uno de los requerimientos; se deben mostrar capturas de muestra donde se confirma que se realizó el </w:t>
-      </w:r>
-      <w:r>
-        <w:rPr>
-          <w:lang w:val="es-ES_tradnl"/>
-        </w:rPr>
-        <w:t xml:space="preserve">requerimiento. </w:t>
-      </w:r>
+        <w:rPr>
+          <w:lang w:val="es-ES_tradnl"/>
+        </w:rPr>
+      </w:pPr>
+      <w:r>
+        <w:rPr>
+          <w:lang w:val="es-ES_tradnl"/>
+        </w:rPr>
+        <w:drawing>
+          <wp:anchor distT="0" distB="0" distL="114300" distR="114300" simplePos="0" relativeHeight="251660288" behindDoc="0" locked="0" layoutInCell="1" allowOverlap="1" wp14:anchorId="03B5800D" wp14:editId="11898E71">
+            <wp:simplePos x="0" y="0"/>
+            <wp:positionH relativeFrom="margin">
+              <wp:align>center</wp:align>
+            </wp:positionH>
+            <wp:positionV relativeFrom="paragraph">
+              <wp:posOffset>937895</wp:posOffset>
+            </wp:positionV>
+            <wp:extent cx="3666490" cy="2755639"/>
+            <wp:effectExtent l="0" t="0" r="0" b="6985"/>
+            <wp:wrapNone/>
+            <wp:docPr id="4" name="Imagen 4"/>
+            <wp:cNvGraphicFramePr>
+              <a:graphicFrameLocks xmlns:a="http://schemas.openxmlformats.org/drawingml/2006/main" noChangeAspect="1"/>
+            </wp:cNvGraphicFramePr>
+            <a:graphic xmlns:a="http://schemas.openxmlformats.org/drawingml/2006/main">
+              <a:graphicData uri="http://schemas.openxmlformats.org/drawingml/2006/picture">
+                <pic:pic xmlns:pic="http://schemas.openxmlformats.org/drawingml/2006/picture">
+                  <pic:nvPicPr>
+                    <pic:cNvPr id="1" name=""/>
+                    <pic:cNvPicPr/>
+                  </pic:nvPicPr>
+                  <pic:blipFill>
+                    <a:blip r:embed="rId9" cstate="print">
+                      <a:extLst>
+                        <a:ext uri="{28A0092B-C50C-407E-A947-70E740481C1C}">
+                          <a14:useLocalDpi xmlns:a14="http://schemas.microsoft.com/office/drawing/2010/main" val="0"/>
+                        </a:ext>
+                      </a:extLst>
+                    </a:blip>
+                    <a:stretch>
+                      <a:fillRect/>
+                    </a:stretch>
+                  </pic:blipFill>
+                  <pic:spPr>
+                    <a:xfrm>
+                      <a:off x="0" y="0"/>
+                      <a:ext cx="3666490" cy="2755639"/>
+                    </a:xfrm>
+                    <a:prstGeom prst="rect">
+                      <a:avLst/>
+                    </a:prstGeom>
+                  </pic:spPr>
+                </pic:pic>
+              </a:graphicData>
+            </a:graphic>
+            <wp14:sizeRelH relativeFrom="page">
+              <wp14:pctWidth>0</wp14:pctWidth>
+            </wp14:sizeRelH>
+            <wp14:sizeRelV relativeFrom="page">
+              <wp14:pctHeight>0</wp14:pctHeight>
+            </wp14:sizeRelV>
+          </wp:anchor>
+        </w:drawing>
+      </w:r>
+      <w:r>
+        <w:rPr>
+          <w:lang w:val="es-ES_tradnl"/>
+        </w:rPr>
+        <w:t>Lo primero dentro de la realización del proyecto para el CI/CD fue la creación del Repositorio que fue nombrado “Proyecto-Final”. El paso a seguir fue incluir a los miembros participantes del equipo dentro del repositorio, así como añadir al profesor para que tenga acceso a este y pueda verificar/corroborar los resultados.</w:t>
+      </w:r>
+    </w:p>
+    <w:p>
+      <w:pPr>
+        <w:rPr>
+          <w:lang w:val="es-ES_tradnl"/>
+        </w:rPr>
+      </w:pPr>
+    </w:p>
+    <w:p>
+      <w:pPr>
+        <w:rPr>
+          <w:lang w:val="es-ES_tradnl"/>
+        </w:rPr>
+      </w:pPr>
+    </w:p>
+    <w:p>
+      <w:pPr>
+        <w:rPr>
+          <w:lang w:val="es-ES_tradnl"/>
+        </w:rPr>
+      </w:pPr>
+    </w:p>
+    <w:p>
+      <w:pPr>
+        <w:rPr>
+          <w:lang w:val="es-ES_tradnl"/>
+        </w:rPr>
+      </w:pPr>
+    </w:p>
+    <w:p>
+      <w:pPr>
+        <w:rPr>
+          <w:lang w:val="es-ES_tradnl"/>
+        </w:rPr>
+      </w:pPr>
+    </w:p>
+    <w:p>
+      <w:pPr>
+        <w:rPr>
+          <w:lang w:val="es-ES_tradnl"/>
+        </w:rPr>
+      </w:pPr>
+    </w:p>
+    <w:p>
+      <w:pPr>
+        <w:rPr>
+          <w:lang w:val="es-ES_tradnl"/>
+        </w:rPr>
+      </w:pPr>
+    </w:p>
+    <w:p>
+      <w:pPr>
+        <w:rPr>
+          <w:lang w:val="es-ES_tradnl"/>
+        </w:rPr>
+      </w:pPr>
+    </w:p>
+    <w:p>
+      <w:pPr>
+        <w:rPr>
+          <w:lang w:val="es-ES_tradnl"/>
+        </w:rPr>
+      </w:pPr>
+    </w:p>
+    <w:p>
+      <w:pPr>
+        <w:rPr>
+          <w:lang w:val="es-ES_tradnl"/>
+        </w:rPr>
+      </w:pPr>
+      <w:r>
+        <w:rPr>
+          <w:lang w:val="es-ES_tradnl"/>
+        </w:rPr>
+        <w:lastRenderedPageBreak/>
+        <w:t>Después</w:t>
+      </w:r>
+      <w:r>
+        <w:rPr>
+          <w:lang w:val="es-ES_tradnl"/>
+        </w:rPr>
+        <w:t xml:space="preserve"> se </w:t>
+      </w:r>
+      <w:r>
+        <w:rPr>
+          <w:lang w:val="es-ES_tradnl"/>
+        </w:rPr>
+        <w:t>realizó</w:t>
+      </w:r>
+      <w:r>
+        <w:rPr>
+          <w:lang w:val="es-ES_tradnl"/>
+        </w:rPr>
+        <w:t xml:space="preserve"> </w:t>
+      </w:r>
+      <w:r>
+        <w:rPr>
+          <w:lang w:val="es-ES_tradnl"/>
+        </w:rPr>
+        <w:t xml:space="preserve">la creación del archivo README.txt dentro del repositorio para facilitar la presentación de esté. En esta primera iteración del archivo se </w:t>
+      </w:r>
+      <w:proofErr w:type="spellStart"/>
+      <w:r>
+        <w:rPr>
+          <w:lang w:val="es-ES_tradnl"/>
+        </w:rPr>
+        <w:t>incluyero</w:t>
+      </w:r>
+      <w:proofErr w:type="spellEnd"/>
+      <w:r>
+        <w:rPr>
+          <w:lang w:val="es-ES_tradnl"/>
+        </w:rPr>
+        <w:t xml:space="preserve"> la nomenclatura que debía ser usada para los </w:t>
+      </w:r>
+      <w:proofErr w:type="spellStart"/>
+      <w:r>
+        <w:rPr>
+          <w:lang w:val="es-ES_tradnl"/>
+        </w:rPr>
+        <w:t>Commits</w:t>
+      </w:r>
+      <w:proofErr w:type="spellEnd"/>
+      <w:r>
+        <w:rPr>
+          <w:lang w:val="es-ES_tradnl"/>
+        </w:rPr>
+        <w:t xml:space="preserve"> y la nomenclatura que debía ser usada para los </w:t>
+      </w:r>
+      <w:proofErr w:type="spellStart"/>
+      <w:r>
+        <w:rPr>
+          <w:lang w:val="es-ES_tradnl"/>
+        </w:rPr>
+        <w:t>Branches</w:t>
+      </w:r>
+      <w:proofErr w:type="spellEnd"/>
+      <w:r>
+        <w:rPr>
+          <w:lang w:val="es-ES_tradnl"/>
+        </w:rPr>
+        <w:t xml:space="preserve"> que se creen dentro del repositorio. También se escribieron los nombres de los integrantes del equipo.</w:t>
+      </w:r>
+    </w:p>
+    <w:p>
+      <w:pPr>
+        <w:rPr>
+          <w:lang w:val="es-ES_tradnl"/>
+        </w:rPr>
+      </w:pPr>
+      <w:r>
+        <w:rPr>
+          <w:lang w:val="es-ES_tradnl"/>
+        </w:rPr>
+        <w:t>En este paso se tuvo el primer Problema que será abordado dentro de sección de problemas dentro de este mismo documento.</w:t>
+      </w:r>
+    </w:p>
+    <w:p>
+      <w:pPr>
+        <w:rPr>
+          <w:lang w:val="es-ES_tradnl"/>
+        </w:rPr>
+      </w:pPr>
+      <w:r>
+        <w:rPr>
+          <w:lang w:val="es-ES_tradnl"/>
+        </w:rPr>
+        <w:t>Después de esto se creo una carpeta dentro del repositorio donde se colocarían los documentos necesarios para que los miembros del equipo puedan subir sus respectivos reportes o documentos sin la necesidad de que entren interfieran con la raíz del repositorio. Esta después fue renombrada por el LEAD a “</w:t>
+      </w:r>
+      <w:proofErr w:type="spellStart"/>
+      <w:r>
+        <w:rPr>
+          <w:lang w:val="es-ES_tradnl"/>
+        </w:rPr>
+        <w:t>ProyectoFinal</w:t>
+      </w:r>
+      <w:proofErr w:type="spellEnd"/>
+      <w:r>
+        <w:rPr>
+          <w:lang w:val="es-ES_tradnl"/>
+        </w:rPr>
+        <w:t>-Documentos” donde el LEAD subió un archivo base de como se debían realizar los reportes del equipo.</w:t>
+      </w:r>
+    </w:p>
+    <w:p>
+      <w:pPr>
+        <w:rPr>
+          <w:lang w:val="es-ES_tradnl"/>
+        </w:rPr>
+      </w:pPr>
+      <w:r>
+        <w:rPr>
+          <w:lang w:val="es-ES_tradnl"/>
+        </w:rPr>
+        <w:t>Después de esto, se me fue pedido a través de Jira por el LEAD incluir la nomenclatura para los Issues dentro del repositorio ya que este no había sido escrito anteriormente.</w:t>
+      </w:r>
+    </w:p>
+    <w:p>
+      <w:pPr>
+        <w:rPr>
+          <w:lang w:val="es-ES_tradnl"/>
+        </w:rPr>
+      </w:pPr>
+      <w:r>
+        <w:rPr>
+          <w:lang w:val="es-ES_tradnl"/>
+        </w:rPr>
+        <w:drawing>
+          <wp:anchor distT="0" distB="0" distL="114300" distR="114300" simplePos="0" relativeHeight="251661312" behindDoc="0" locked="0" layoutInCell="1" allowOverlap="1" wp14:anchorId="22B81E8C" wp14:editId="4F09FBA4">
+            <wp:simplePos x="0" y="0"/>
+            <wp:positionH relativeFrom="margin">
+              <wp:posOffset>923925</wp:posOffset>
+            </wp:positionH>
+            <wp:positionV relativeFrom="paragraph">
+              <wp:posOffset>7620</wp:posOffset>
+            </wp:positionV>
+            <wp:extent cx="4850628" cy="3486606"/>
+            <wp:effectExtent l="0" t="0" r="7620" b="0"/>
+            <wp:wrapNone/>
+            <wp:docPr id="5" name="Imagen 5"/>
+            <wp:cNvGraphicFramePr>
+              <a:graphicFrameLocks xmlns:a="http://schemas.openxmlformats.org/drawingml/2006/main" noChangeAspect="1"/>
+            </wp:cNvGraphicFramePr>
+            <a:graphic xmlns:a="http://schemas.openxmlformats.org/drawingml/2006/main">
+              <a:graphicData uri="http://schemas.openxmlformats.org/drawingml/2006/picture">
+                <pic:pic xmlns:pic="http://schemas.openxmlformats.org/drawingml/2006/picture">
+                  <pic:nvPicPr>
+                    <pic:cNvPr id="1" name=""/>
+                    <pic:cNvPicPr/>
+                  </pic:nvPicPr>
+                  <pic:blipFill>
+                    <a:blip r:embed="rId10">
+                      <a:extLst>
+                        <a:ext uri="{28A0092B-C50C-407E-A947-70E740481C1C}">
+                          <a14:useLocalDpi xmlns:a14="http://schemas.microsoft.com/office/drawing/2010/main" val="0"/>
+                        </a:ext>
+                      </a:extLst>
+                    </a:blip>
+                    <a:stretch>
+                      <a:fillRect/>
+                    </a:stretch>
+                  </pic:blipFill>
+                  <pic:spPr>
+                    <a:xfrm>
+                      <a:off x="0" y="0"/>
+                      <a:ext cx="4850628" cy="3486606"/>
+                    </a:xfrm>
+                    <a:prstGeom prst="rect">
+                      <a:avLst/>
+                    </a:prstGeom>
+                  </pic:spPr>
+                </pic:pic>
+              </a:graphicData>
+            </a:graphic>
+            <wp14:sizeRelH relativeFrom="page">
+              <wp14:pctWidth>0</wp14:pctWidth>
+            </wp14:sizeRelH>
+            <wp14:sizeRelV relativeFrom="page">
+              <wp14:pctHeight>0</wp14:pctHeight>
+            </wp14:sizeRelV>
+          </wp:anchor>
+        </w:drawing>
+      </w:r>
+    </w:p>
+    <w:p>
+      <w:pPr>
+        <w:rPr>
+          <w:lang w:val="es-ES_tradnl"/>
+        </w:rPr>
+      </w:pPr>
+    </w:p>
+    <w:p>
+      <w:pPr>
+        <w:rPr>
+          <w:lang w:val="es-ES_tradnl"/>
+        </w:rPr>
+      </w:pPr>
+    </w:p>
+    <w:p>
+      <w:pPr>
+        <w:rPr>
+          <w:lang w:val="es-ES_tradnl"/>
+        </w:rPr>
+      </w:pPr>
+    </w:p>
+    <w:p>
+      <w:pPr>
+        <w:rPr>
+          <w:lang w:val="es-ES_tradnl"/>
+        </w:rPr>
+      </w:pPr>
+    </w:p>
+    <w:p>
+      <w:pPr>
+        <w:rPr>
+          <w:lang w:val="es-ES_tradnl"/>
+        </w:rPr>
+      </w:pPr>
+    </w:p>
+    <w:p>
+      <w:pPr>
+        <w:rPr>
+          <w:lang w:val="es-ES_tradnl"/>
+        </w:rPr>
+      </w:pPr>
+    </w:p>
+    <w:p>
+      <w:pPr>
+        <w:rPr>
+          <w:lang w:val="es-ES_tradnl"/>
+        </w:rPr>
+      </w:pPr>
+    </w:p>
+    <w:p>
+      <w:pPr>
+        <w:rPr>
+          <w:lang w:val="es-ES_tradnl"/>
+        </w:rPr>
+      </w:pPr>
+    </w:p>
+    <w:p>
+      <w:pPr>
+        <w:rPr>
+          <w:lang w:val="es-ES_tradnl"/>
+        </w:rPr>
+      </w:pPr>
+    </w:p>
+    <w:p>
+      <w:pPr>
+        <w:rPr>
+          <w:lang w:val="es-ES_tradnl"/>
+        </w:rPr>
+      </w:pPr>
+    </w:p>
+    <w:p>
+      <w:pPr>
+        <w:rPr>
+          <w:lang w:val="es-ES_tradnl"/>
+        </w:rPr>
+      </w:pPr>
+    </w:p>
+    <w:p>
+      <w:pPr>
+        <w:rPr>
+          <w:lang w:val="es-ES_tradnl"/>
+        </w:rPr>
+      </w:pPr>
+      <w:r>
+        <w:rPr>
+          <w:lang w:val="es-ES_tradnl"/>
+        </w:rPr>
+        <w:t>Este fue implementado correctamente y sin problemas, se opto por usar “</w:t>
+      </w:r>
+      <w:r>
+        <w:rPr>
+          <w:lang w:val="es-ES_tradnl"/>
+        </w:rPr>
+        <w:t>QA-Tipo de error-Descripción breve (Comentario libre para detallar por si es necesario)</w:t>
+      </w:r>
+      <w:r>
+        <w:rPr>
+          <w:lang w:val="es-ES_tradnl"/>
+        </w:rPr>
+        <w:t>” como nomenclatura para los Issues.</w:t>
+      </w:r>
+    </w:p>
+    <w:p>
+      <w:pPr>
+        <w:rPr>
+          <w:lang w:val="es-ES_tradnl"/>
+        </w:rPr>
+      </w:pPr>
+    </w:p>
+    <w:p>
+      <w:pPr>
+        <w:rPr>
+          <w:lang w:val="es-ES_tradnl"/>
+        </w:rPr>
+      </w:pPr>
+    </w:p>
+    <w:p>
+      <w:pPr>
+        <w:rPr>
+          <w:lang w:val="es-ES_tradnl"/>
+        </w:rPr>
+      </w:pPr>
+    </w:p>
+    <w:p>
+      <w:pPr>
+        <w:rPr>
+          <w:lang w:val="es-ES_tradnl"/>
+        </w:rPr>
+      </w:pPr>
+    </w:p>
+    <w:p>
+      <w:pPr>
+        <w:rPr>
+          <w:lang w:val="es-ES_tradnl"/>
+        </w:rPr>
+      </w:pPr>
+      <w:r>
+        <w:rPr>
+          <w:lang w:val="es-ES_tradnl"/>
+        </w:rPr>
+        <w:lastRenderedPageBreak/>
+        <w:t>Después</w:t>
+      </w:r>
+      <w:r>
+        <w:rPr>
+          <w:lang w:val="es-ES_tradnl"/>
+        </w:rPr>
+        <w:t xml:space="preserve"> se me fue solicitado por el LEAD incluir el Link del </w:t>
+      </w:r>
+      <w:proofErr w:type="spellStart"/>
+      <w:r>
+        <w:rPr>
+          <w:lang w:val="es-ES_tradnl"/>
+        </w:rPr>
+        <w:t>Figma</w:t>
+      </w:r>
+      <w:proofErr w:type="spellEnd"/>
+      <w:r>
+        <w:rPr>
+          <w:lang w:val="es-ES_tradnl"/>
+        </w:rPr>
+        <w:t xml:space="preserve"> dentro del README del repositorio para facilitar su acceso</w:t>
+      </w:r>
+      <w:r>
+        <w:rPr>
+          <w:lang w:val="es-ES_tradnl"/>
+        </w:rPr>
+        <w:t>.</w:t>
+      </w:r>
+    </w:p>
+    <w:p>
+      <w:pPr>
+        <w:rPr>
+          <w:lang w:val="es-ES_tradnl"/>
+        </w:rPr>
+      </w:pPr>
+      <w:r>
+        <w:rPr>
+          <w:lang w:val="es-ES_tradnl"/>
+        </w:rPr>
+        <w:drawing>
+          <wp:anchor distT="0" distB="0" distL="114300" distR="114300" simplePos="0" relativeHeight="251662336" behindDoc="0" locked="0" layoutInCell="1" allowOverlap="1" wp14:anchorId="031B28FC" wp14:editId="7F1272AD">
+            <wp:simplePos x="0" y="0"/>
+            <wp:positionH relativeFrom="margin">
+              <wp:align>center</wp:align>
+            </wp:positionH>
+            <wp:positionV relativeFrom="paragraph">
+              <wp:posOffset>4445</wp:posOffset>
+            </wp:positionV>
+            <wp:extent cx="5782310" cy="1575291"/>
+            <wp:effectExtent l="0" t="0" r="0" b="6350"/>
+            <wp:wrapNone/>
+            <wp:docPr id="7" name="Imagen 7"/>
+            <wp:cNvGraphicFramePr>
+              <a:graphicFrameLocks xmlns:a="http://schemas.openxmlformats.org/drawingml/2006/main" noChangeAspect="1"/>
+            </wp:cNvGraphicFramePr>
+            <a:graphic xmlns:a="http://schemas.openxmlformats.org/drawingml/2006/main">
+              <a:graphicData uri="http://schemas.openxmlformats.org/drawingml/2006/picture">
+                <pic:pic xmlns:pic="http://schemas.openxmlformats.org/drawingml/2006/picture">
+                  <pic:nvPicPr>
+                    <pic:cNvPr id="1" name=""/>
+                    <pic:cNvPicPr/>
+                  </pic:nvPicPr>
+                  <pic:blipFill>
+                    <a:blip r:embed="rId11">
+                      <a:extLst>
+                        <a:ext uri="{28A0092B-C50C-407E-A947-70E740481C1C}">
+                          <a14:useLocalDpi xmlns:a14="http://schemas.microsoft.com/office/drawing/2010/main" val="0"/>
+                        </a:ext>
+                      </a:extLst>
+                    </a:blip>
+                    <a:stretch>
+                      <a:fillRect/>
+                    </a:stretch>
+                  </pic:blipFill>
+                  <pic:spPr>
+                    <a:xfrm>
+                      <a:off x="0" y="0"/>
+                      <a:ext cx="5782310" cy="1575291"/>
+                    </a:xfrm>
+                    <a:prstGeom prst="rect">
+                      <a:avLst/>
+                    </a:prstGeom>
+                  </pic:spPr>
+                </pic:pic>
+              </a:graphicData>
+            </a:graphic>
+            <wp14:sizeRelH relativeFrom="page">
+              <wp14:pctWidth>0</wp14:pctWidth>
+            </wp14:sizeRelH>
+            <wp14:sizeRelV relativeFrom="page">
+              <wp14:pctHeight>0</wp14:pctHeight>
+            </wp14:sizeRelV>
+          </wp:anchor>
+        </w:drawing>
+      </w:r>
+    </w:p>
+    <w:p>
+      <w:pPr>
+        <w:rPr>
+          <w:lang w:val="es-ES_tradnl"/>
+        </w:rPr>
+      </w:pPr>
+    </w:p>
+    <w:p>
+      <w:pPr>
+        <w:rPr>
+          <w:lang w:val="es-ES_tradnl"/>
+        </w:rPr>
+      </w:pPr>
+    </w:p>
+    <w:p>
+      <w:pPr>
+        <w:rPr>
+          <w:lang w:val="es-ES_tradnl"/>
+        </w:rPr>
+      </w:pPr>
+      <w:r>
+        <w:rPr>
+          <w:lang w:val="es-ES_tradnl"/>
+        </w:rPr>
+        <w:br/>
+      </w:r>
+    </w:p>
+    <w:p>
+      <w:pPr>
+        <w:rPr>
+          <w:lang w:val="es-ES_tradnl"/>
+        </w:rPr>
+      </w:pPr>
+    </w:p>
+    <w:p>
+      <w:pPr>
+        <w:rPr>
+          <w:lang w:val="es-ES_tradnl"/>
+        </w:rPr>
+      </w:pPr>
+      <w:r>
+        <w:rPr>
+          <w:lang w:val="es-ES_tradnl"/>
+        </w:rPr>
+        <w:t>Finalmente, el README del repositorio se vio de la siguiente manera.</w:t>
+      </w:r>
+    </w:p>
+    <w:p>
+      <w:pPr>
+        <w:rPr>
+          <w:lang w:val="es-ES_tradnl"/>
+        </w:rPr>
+      </w:pPr>
+      <w:r>
+        <w:rPr>
+          <w:lang w:val="es-ES_tradnl"/>
+        </w:rPr>
+        <w:drawing>
+          <wp:anchor distT="0" distB="0" distL="114300" distR="114300" simplePos="0" relativeHeight="251663360" behindDoc="0" locked="0" layoutInCell="1" allowOverlap="1" wp14:anchorId="28260D17" wp14:editId="67BB9DD6">
+            <wp:simplePos x="0" y="0"/>
+            <wp:positionH relativeFrom="margin">
+              <wp:align>center</wp:align>
+            </wp:positionH>
+            <wp:positionV relativeFrom="paragraph">
+              <wp:posOffset>75565</wp:posOffset>
+            </wp:positionV>
+            <wp:extent cx="6459113" cy="4318635"/>
+            <wp:effectExtent l="0" t="0" r="0" b="5715"/>
+            <wp:wrapNone/>
+            <wp:docPr id="8" name="Imagen 8"/>
+            <wp:cNvGraphicFramePr>
+              <a:graphicFrameLocks xmlns:a="http://schemas.openxmlformats.org/drawingml/2006/main" noChangeAspect="1"/>
+            </wp:cNvGraphicFramePr>
+            <a:graphic xmlns:a="http://schemas.openxmlformats.org/drawingml/2006/main">
+              <a:graphicData uri="http://schemas.openxmlformats.org/drawingml/2006/picture">
+                <pic:pic xmlns:pic="http://schemas.openxmlformats.org/drawingml/2006/picture">
+                  <pic:nvPicPr>
+                    <pic:cNvPr id="1" name=""/>
+                    <pic:cNvPicPr/>
+                  </pic:nvPicPr>
+                  <pic:blipFill>
+                    <a:blip r:embed="rId12">
+                      <a:extLst>
+                        <a:ext uri="{28A0092B-C50C-407E-A947-70E740481C1C}">
+                          <a14:useLocalDpi xmlns:a14="http://schemas.microsoft.com/office/drawing/2010/main" val="0"/>
+                        </a:ext>
+                      </a:extLst>
+                    </a:blip>
+                    <a:stretch>
+                      <a:fillRect/>
+                    </a:stretch>
+                  </pic:blipFill>
+                  <pic:spPr>
+                    <a:xfrm>
+                      <a:off x="0" y="0"/>
+                      <a:ext cx="6459113" cy="4318635"/>
+                    </a:xfrm>
+                    <a:prstGeom prst="rect">
+                      <a:avLst/>
+                    </a:prstGeom>
+                  </pic:spPr>
+                </pic:pic>
+              </a:graphicData>
+            </a:graphic>
+            <wp14:sizeRelH relativeFrom="page">
+              <wp14:pctWidth>0</wp14:pctWidth>
+            </wp14:sizeRelH>
+            <wp14:sizeRelV relativeFrom="page">
+              <wp14:pctHeight>0</wp14:pctHeight>
+            </wp14:sizeRelV>
+          </wp:anchor>
+        </w:drawing>
+      </w:r>
+    </w:p>
+    <w:p>
+      <w:pPr>
+        <w:rPr>
+          <w:lang w:val="es-ES_tradnl"/>
+        </w:rPr>
+      </w:pPr>
+    </w:p>
+    <w:p>
+      <w:pPr>
+        <w:rPr>
+          <w:lang w:val="es-ES_tradnl"/>
+        </w:rPr>
+      </w:pPr>
+    </w:p>
+    <w:p>
+      <w:pPr>
+        <w:rPr>
+          <w:lang w:val="es-ES_tradnl"/>
+        </w:rPr>
+      </w:pPr>
+    </w:p>
+    <w:p>
+      <w:pPr>
+        <w:rPr>
+          <w:lang w:val="es-ES_tradnl"/>
+        </w:rPr>
+      </w:pPr>
+    </w:p>
+    <w:p>
+      <w:pPr>
+        <w:rPr>
+          <w:lang w:val="es-ES_tradnl"/>
+        </w:rPr>
+      </w:pPr>
+    </w:p>
+    <w:p>
+      <w:pPr>
+        <w:rPr>
+          <w:lang w:val="es-ES_tradnl"/>
+        </w:rPr>
+      </w:pPr>
+    </w:p>
+    <w:p>
+      <w:pPr>
+        <w:rPr>
+          <w:lang w:val="es-ES_tradnl"/>
+        </w:rPr>
+      </w:pPr>
+    </w:p>
+    <w:p>
+      <w:pPr>
+        <w:rPr>
+          <w:lang w:val="es-ES_tradnl"/>
+        </w:rPr>
+      </w:pPr>
+    </w:p>
+    <w:p>
+      <w:pPr>
+        <w:rPr>
+          <w:lang w:val="es-ES_tradnl"/>
+        </w:rPr>
+      </w:pPr>
+    </w:p>
+    <w:p>
+      <w:pPr>
+        <w:rPr>
+          <w:lang w:val="es-ES_tradnl"/>
+        </w:rPr>
+      </w:pPr>
+    </w:p>
+    <w:p>
+      <w:pPr>
+        <w:rPr>
+          <w:lang w:val="es-ES_tradnl"/>
+        </w:rPr>
+      </w:pPr>
+    </w:p>
+    <w:p>
+      <w:pPr>
+        <w:rPr>
+          <w:lang w:val="es-ES_tradnl"/>
+        </w:rPr>
+      </w:pPr>
+    </w:p>
+    <w:p>
+      <w:pPr>
+        <w:rPr>
+          <w:lang w:val="es-ES_tradnl"/>
+        </w:rPr>
+      </w:pPr>
+    </w:p>
+    <w:p>
+      <w:pPr>
+        <w:rPr>
+          <w:lang w:val="es-ES_tradnl"/>
+        </w:rPr>
+      </w:pPr>
+    </w:p>
+    <w:p>
+      <w:pPr>
+        <w:rPr>
+          <w:lang w:val="es-ES_tradnl"/>
+        </w:rPr>
+      </w:pPr>
+      <w:r>
+        <w:rPr>
+          <w:lang w:val="es-ES_tradnl"/>
+        </w:rPr>
+        <w:t xml:space="preserve">Añadido a esto dentro del repositorio se modificaron las reglas de este para que al momento de querer fusionar los </w:t>
+      </w:r>
+      <w:proofErr w:type="spellStart"/>
+      <w:r>
+        <w:rPr>
+          <w:lang w:val="es-ES_tradnl"/>
+        </w:rPr>
+        <w:t>Branches</w:t>
+      </w:r>
+      <w:proofErr w:type="spellEnd"/>
+      <w:r>
+        <w:rPr>
+          <w:lang w:val="es-ES_tradnl"/>
+        </w:rPr>
+        <w:t xml:space="preserve"> a la rama principal este tenga un bloqueo y no pueda realizarse el </w:t>
+      </w:r>
+      <w:proofErr w:type="spellStart"/>
+      <w:r>
+        <w:rPr>
+          <w:lang w:val="es-ES_tradnl"/>
+        </w:rPr>
+        <w:t>Merge</w:t>
+      </w:r>
+      <w:proofErr w:type="spellEnd"/>
+      <w:r>
+        <w:rPr>
+          <w:lang w:val="es-ES_tradnl"/>
+        </w:rPr>
+        <w:t xml:space="preserve"> sin que antes tenga por lo menos un </w:t>
+      </w:r>
+      <w:proofErr w:type="spellStart"/>
+      <w:r>
+        <w:rPr>
+          <w:lang w:val="es-ES_tradnl"/>
+        </w:rPr>
+        <w:t>Approve</w:t>
+      </w:r>
+      <w:proofErr w:type="spellEnd"/>
+      <w:r>
+        <w:rPr>
+          <w:lang w:val="es-ES_tradnl"/>
+        </w:rPr>
+        <w:t xml:space="preserve"> de algún </w:t>
+      </w:r>
+      <w:proofErr w:type="spellStart"/>
+      <w:r>
+        <w:rPr>
+          <w:lang w:val="es-ES_tradnl"/>
+        </w:rPr>
+        <w:t>reviewer</w:t>
+      </w:r>
+      <w:proofErr w:type="spellEnd"/>
+      <w:r>
+        <w:rPr>
+          <w:lang w:val="es-ES_tradnl"/>
+        </w:rPr>
+        <w:t xml:space="preserve"> asignado, esto para evitar problemas al momento de realizar </w:t>
+      </w:r>
+      <w:proofErr w:type="spellStart"/>
+      <w:r>
+        <w:rPr>
+          <w:lang w:val="es-ES_tradnl"/>
+        </w:rPr>
+        <w:t>Merge</w:t>
+      </w:r>
+      <w:proofErr w:type="spellEnd"/>
+      <w:r>
+        <w:rPr>
+          <w:lang w:val="es-ES_tradnl"/>
+        </w:rPr>
+        <w:t xml:space="preserve"> por roles que no sean CI/CD.</w:t>
+      </w:r>
+    </w:p>
+    <w:p>
+      <w:pPr>
+        <w:rPr>
+          <w:lang w:val="es-ES_tradnl"/>
+        </w:rPr>
+      </w:pPr>
+    </w:p>
+    <w:p>
+      <w:pPr>
+        <w:rPr>
+          <w:lang w:val="es-ES_tradnl"/>
+        </w:rPr>
+      </w:pPr>
+    </w:p>
+    <w:p>
+      <w:pPr>
+        <w:rPr>
+          <w:lang w:val="es-ES_tradnl"/>
+        </w:rPr>
+      </w:pPr>
+      <w:r>
+        <w:rPr>
+          <w:lang w:val="es-ES_tradnl"/>
+        </w:rPr>
+        <w:drawing>
+          <wp:anchor distT="0" distB="0" distL="114300" distR="114300" simplePos="0" relativeHeight="251664384" behindDoc="0" locked="0" layoutInCell="1" allowOverlap="1" wp14:anchorId="5086A5BB" wp14:editId="132DD2FF">
+            <wp:simplePos x="0" y="0"/>
+            <wp:positionH relativeFrom="margin">
+              <wp:posOffset>219075</wp:posOffset>
+            </wp:positionH>
+            <wp:positionV relativeFrom="paragraph">
+              <wp:posOffset>212725</wp:posOffset>
+            </wp:positionV>
+            <wp:extent cx="6457950" cy="715756"/>
+            <wp:effectExtent l="0" t="0" r="0" b="8255"/>
+            <wp:wrapNone/>
+            <wp:docPr id="9" name="Imagen 9"/>
+            <wp:cNvGraphicFramePr>
+              <a:graphicFrameLocks xmlns:a="http://schemas.openxmlformats.org/drawingml/2006/main" noChangeAspect="1"/>
+            </wp:cNvGraphicFramePr>
+            <a:graphic xmlns:a="http://schemas.openxmlformats.org/drawingml/2006/main">
+              <a:graphicData uri="http://schemas.openxmlformats.org/drawingml/2006/picture">
+                <pic:pic xmlns:pic="http://schemas.openxmlformats.org/drawingml/2006/picture">
+                  <pic:nvPicPr>
+                    <pic:cNvPr id="1" name=""/>
+                    <pic:cNvPicPr/>
+                  </pic:nvPicPr>
+                  <pic:blipFill>
+                    <a:blip r:embed="rId13">
+                      <a:extLst>
+                        <a:ext uri="{28A0092B-C50C-407E-A947-70E740481C1C}">
+                          <a14:useLocalDpi xmlns:a14="http://schemas.microsoft.com/office/drawing/2010/main" val="0"/>
+                        </a:ext>
+                      </a:extLst>
+                    </a:blip>
+                    <a:stretch>
+                      <a:fillRect/>
+                    </a:stretch>
+                  </pic:blipFill>
+                  <pic:spPr>
+                    <a:xfrm>
+                      <a:off x="0" y="0"/>
+                      <a:ext cx="6457950" cy="715756"/>
+                    </a:xfrm>
+                    <a:prstGeom prst="rect">
+                      <a:avLst/>
+                    </a:prstGeom>
+                  </pic:spPr>
+                </pic:pic>
+              </a:graphicData>
+            </a:graphic>
+            <wp14:sizeRelH relativeFrom="page">
+              <wp14:pctWidth>0</wp14:pctWidth>
+            </wp14:sizeRelH>
+            <wp14:sizeRelV relativeFrom="page">
+              <wp14:pctHeight>0</wp14:pctHeight>
+            </wp14:sizeRelV>
+          </wp:anchor>
+        </w:drawing>
+      </w:r>
+    </w:p>
+    <w:p>
+      <w:pPr>
+        <w:rPr>
+          <w:lang w:val="es-ES_tradnl"/>
+        </w:rPr>
+      </w:pPr>
+    </w:p>
+    <w:p>
+      <w:pPr>
+        <w:rPr>
+          <w:lang w:val="es-ES_tradnl"/>
+        </w:rPr>
+      </w:pPr>
+    </w:p>
+    <w:p>
+      <w:pPr>
+        <w:rPr>
+          <w:lang w:val="es-ES_tradnl"/>
+        </w:rPr>
+      </w:pPr>
+      <w:r>
+        <w:rPr>
+          <w:lang w:val="es-ES_tradnl"/>
+        </w:rPr>
+        <w:drawing>
+          <wp:anchor distT="0" distB="0" distL="114300" distR="114300" simplePos="0" relativeHeight="251665408" behindDoc="0" locked="0" layoutInCell="1" allowOverlap="1" wp14:anchorId="24DF7E01" wp14:editId="60CD02E6">
+            <wp:simplePos x="0" y="0"/>
+            <wp:positionH relativeFrom="margin">
+              <wp:align>center</wp:align>
+            </wp:positionH>
+            <wp:positionV relativeFrom="paragraph">
+              <wp:posOffset>8255</wp:posOffset>
+            </wp:positionV>
+            <wp:extent cx="5083810" cy="3748839"/>
+            <wp:effectExtent l="0" t="0" r="2540" b="4445"/>
+            <wp:wrapNone/>
+            <wp:docPr id="10" name="Imagen 10"/>
+            <wp:cNvGraphicFramePr>
+              <a:graphicFrameLocks xmlns:a="http://schemas.openxmlformats.org/drawingml/2006/main" noChangeAspect="1"/>
+            </wp:cNvGraphicFramePr>
+            <a:graphic xmlns:a="http://schemas.openxmlformats.org/drawingml/2006/main">
+              <a:graphicData uri="http://schemas.openxmlformats.org/drawingml/2006/picture">
+                <pic:pic xmlns:pic="http://schemas.openxmlformats.org/drawingml/2006/picture">
+                  <pic:nvPicPr>
+                    <pic:cNvPr id="1" name=""/>
+                    <pic:cNvPicPr/>
+                  </pic:nvPicPr>
+                  <pic:blipFill>
+                    <a:blip r:embed="rId14">
+                      <a:extLst>
+                        <a:ext uri="{28A0092B-C50C-407E-A947-70E740481C1C}">
+                          <a14:useLocalDpi xmlns:a14="http://schemas.microsoft.com/office/drawing/2010/main" val="0"/>
+                        </a:ext>
+                      </a:extLst>
+                    </a:blip>
+                    <a:stretch>
+                      <a:fillRect/>
+                    </a:stretch>
+                  </pic:blipFill>
+                  <pic:spPr>
+                    <a:xfrm>
+                      <a:off x="0" y="0"/>
+                      <a:ext cx="5083810" cy="3748839"/>
+                    </a:xfrm>
+                    <a:prstGeom prst="rect">
+                      <a:avLst/>
+                    </a:prstGeom>
+                  </pic:spPr>
+                </pic:pic>
+              </a:graphicData>
+            </a:graphic>
+            <wp14:sizeRelH relativeFrom="page">
+              <wp14:pctWidth>0</wp14:pctWidth>
+            </wp14:sizeRelH>
+            <wp14:sizeRelV relativeFrom="page">
+              <wp14:pctHeight>0</wp14:pctHeight>
+            </wp14:sizeRelV>
+          </wp:anchor>
+        </w:drawing>
+      </w:r>
+    </w:p>
+    <w:p>
+      <w:pPr>
+        <w:rPr>
+          <w:lang w:val="es-ES_tradnl"/>
+        </w:rPr>
+      </w:pPr>
+    </w:p>
+    <w:p>
+      <w:pPr>
+        <w:rPr>
+          <w:lang w:val="es-ES_tradnl"/>
+        </w:rPr>
+      </w:pPr>
+    </w:p>
+    <w:p>
+      <w:pPr>
+        <w:rPr>
+          <w:lang w:val="es-ES_tradnl"/>
+        </w:rPr>
+      </w:pPr>
+    </w:p>
+    <w:p>
+      <w:pPr>
+        <w:rPr>
+          <w:lang w:val="es-ES_tradnl"/>
+        </w:rPr>
+      </w:pPr>
+    </w:p>
+    <w:p>
+      <w:pPr>
+        <w:rPr>
+          <w:lang w:val="es-ES_tradnl"/>
+        </w:rPr>
+      </w:pPr>
+    </w:p>
+    <w:p>
+      <w:pPr>
+        <w:rPr>
+          <w:lang w:val="es-ES_tradnl"/>
+        </w:rPr>
+      </w:pPr>
+    </w:p>
+    <w:p>
+      <w:pPr>
+        <w:rPr>
+          <w:lang w:val="es-ES_tradnl"/>
+        </w:rPr>
+      </w:pPr>
+    </w:p>
+    <w:p>
+      <w:pPr>
+        <w:rPr>
+          <w:lang w:val="es-ES_tradnl"/>
+        </w:rPr>
+      </w:pPr>
+    </w:p>
+    <w:p>
+      <w:pPr>
+        <w:rPr>
+          <w:lang w:val="es-ES_tradnl"/>
+        </w:rPr>
+      </w:pPr>
+    </w:p>
+    <w:p>
+      <w:pPr>
+        <w:rPr>
+          <w:lang w:val="es-ES_tradnl"/>
+        </w:rPr>
+      </w:pPr>
+    </w:p>
+    <w:p>
+      <w:pPr>
+        <w:rPr>
+          <w:u w:val="single"/>
+          <w:lang w:val="es-ES_tradnl"/>
+        </w:rPr>
+      </w:pPr>
+      <w:bookmarkStart w:id="0" w:name="_GoBack"/>
+      <w:bookmarkEnd w:id="0"/>
+    </w:p>
+    <w:p>
+      <w:pPr>
+        <w:rPr>
+          <w:lang w:val="es-ES_tradnl"/>
+        </w:rPr>
+      </w:pPr>
+    </w:p>
+    <w:p>
+      <w:pPr>
+        <w:rPr>
+          <w:lang w:val="es-ES_tradnl"/>
+        </w:rPr>
+      </w:pPr>
     </w:p>
     <w:p>
       <w:pPr>
@@ -241,20 +1742,77 @@
     </w:p>
     <w:p>
       <w:pPr>
-        <w:jc w:val="both"/>
-        <w:rPr>
-          <w:lang w:val="es-ES_tradnl"/>
-        </w:rPr>
-      </w:pPr>
-      <w:r>
-        <w:rPr>
-          <w:lang w:val="es-ES_tradnl"/>
-        </w:rPr>
-        <w:t>En caso de que haya ocurrido un problema con alguno de los requerimientos, detalla lo que se tuvo que hacer ya sea solo o en conjunto de un compañero para solucionarlo.</w:t>
-      </w:r>
-    </w:p>
-    <w:p>
-      <w:pPr>
+        <w:pStyle w:val="Prrafodelista"/>
+        <w:numPr>
+          <w:ilvl w:val="0"/>
+          <w:numId w:val="2"/>
+        </w:numPr>
+        <w:rPr>
+          <w:lang w:val="es-ES_tradnl"/>
+        </w:rPr>
+      </w:pPr>
+      <w:r>
+        <w:rPr>
+          <w:lang w:val="es-ES_tradnl"/>
+        </w:rPr>
+        <w:t xml:space="preserve">El primer problema fue el formato del archivo README.txt, el cual, aun que se le implementaron </w:t>
+      </w:r>
+      <w:proofErr w:type="spellStart"/>
+      <w:r>
+        <w:rPr>
+          <w:lang w:val="es-ES_tradnl"/>
+        </w:rPr>
+        <w:t>Headers</w:t>
+      </w:r>
+      <w:proofErr w:type="spellEnd"/>
+      <w:r>
+        <w:rPr>
+          <w:lang w:val="es-ES_tradnl"/>
+        </w:rPr>
+        <w:t xml:space="preserve"> para una visualización mas placentera, estos no se veían reflejados dentro de la página principal del documento. </w:t>
+      </w:r>
+      <w:r>
+        <w:rPr>
+          <w:lang w:val="es-ES_tradnl"/>
+        </w:rPr>
+        <w:t>Después</w:t>
+      </w:r>
+      <w:r>
+        <w:rPr>
+          <w:lang w:val="es-ES_tradnl"/>
+        </w:rPr>
+        <w:t xml:space="preserve"> de buscar por la causa de esto, se pudo resolver al cambiar </w:t>
+      </w:r>
+      <w:r>
+        <w:rPr>
+          <w:lang w:val="es-ES_tradnl"/>
+        </w:rPr>
+        <w:t>la extensión</w:t>
+      </w:r>
+      <w:r>
+        <w:rPr>
+          <w:lang w:val="es-ES_tradnl"/>
+        </w:rPr>
+        <w:t xml:space="preserve"> del archivo, es decir, se cambio </w:t>
+      </w:r>
+      <w:r>
+        <w:rPr>
+          <w:lang w:val="es-ES_tradnl"/>
+        </w:rPr>
+        <w:t>de README.txt a README.md.</w:t>
+      </w:r>
+    </w:p>
+    <w:p>
+      <w:pPr>
+        <w:pStyle w:val="Prrafodelista"/>
+        <w:rPr>
+          <w:lang w:val="es-ES_tradnl"/>
+        </w:rPr>
+      </w:pPr>
+    </w:p>
+    <w:p>
+      <w:pPr>
+        <w:pStyle w:val="Prrafodelista"/>
         <w:rPr>
           <w:lang w:val="es-ES_tradnl"/>
         </w:rPr>
@@ -289,7 +1847,7 @@
       </w:pPr>
     </w:p>
     <w:sectPr>
-      <w:headerReference w:type="default" r:id="rId6"/>
+      <w:headerReference w:type="default" r:id="rId15"/>
       <w:pgSz w:w="12240" w:h="15840"/>
       <w:pgMar w:top="720" w:right="720" w:bottom="720" w:left="720" w:header="708" w:footer="708" w:gutter="0"/>
       <w:pgBorders w:offsetFrom="page">
@@ -306,7 +1864,7 @@
 </file>
 
 <file path=word/endnotes.xml><?xml version="1.0" encoding="utf-8"?>
-<w:endnotes xmlns:wpc="http://schemas.microsoft.com/office/word/2010/wordprocessingCanvas" xmlns:cx="http://schemas.microsoft.com/office/drawing/2014/chartex" xmlns:cx1="http://schemas.microsoft.com/office/drawing/2015/9/8/chartex" xmlns:cx2="http://schemas.microsoft.com/office/drawing/2015/10/21/chartex" xmlns:cx3="http://schemas.microsoft.com/office/drawing/2016/5/9/chartex" xmlns:cx4="http://schemas.microsoft.com/office/drawing/2016/5/10/chartex" xmlns:cx5="http://schemas.microsoft.com/office/drawing/2016/5/11/chartex" xmlns:cx6="http://schemas.microsoft.com/office/drawing/2016/5/12/chartex" xmlns:cx7="http://schemas.microsoft.com/office/drawing/2016/5/13/chartex" xmlns:cx8="http://schemas.microsoft.com/office/drawing/2016/5/14/chartex" xmlns:mc="http://schemas.openxmlformats.org/markup-compatibility/2006" xmlns:aink="http://schemas.microsoft.com/office/drawing/2016/ink" xmlns:am3d="http://schemas.microsoft.com/office/drawing/2017/model3d" xmlns:o="urn:schemas-microsoft-com:office:office" xmlns:oel="http://schemas.microsoft.com/office/2019/extlst" xmlns:r="http://schemas.openxmlformats.org/officeDocument/2006/relationships" xmlns:m="http://schemas.openxmlformats.org/officeDocument/2006/math" xmlns:v="urn:schemas-microsoft-com:vml" xmlns:wp14="http://schemas.microsoft.com/office/word/2010/wordprocessingDrawing" xmlns:wp="http://schemas.openxmlformats.org/drawingml/2006/wordprocessingDrawing" xmlns:w10="urn:schemas-microsoft-com:office:word" xmlns:w="http://schemas.openxmlformats.org/wordprocessingml/2006/main" xmlns:w14="http://schemas.microsoft.com/office/word/2010/wordml" xmlns:w15="http://schemas.microsoft.com/office/word/2012/wordml" xmlns:w16cex="http://schemas.microsoft.com/office/word/2018/wordml/cex" xmlns:w16cid="http://schemas.microsoft.com/office/word/2016/wordml/cid" xmlns:w16="http://schemas.microsoft.com/office/word/2018/wordml" xmlns:w16du="http://schemas.microsoft.com/office/word/2023/wordml/word16du" xmlns:w16sdtdh="http://schemas.microsoft.com/office/word/2020/wordml/sdtdatahash" xmlns:w16sdtfl="http://schemas.microsoft.com/office/word/2024/wordml/sdtformatlock" xmlns:w16se="http://schemas.microsoft.com/office/word/2015/wordml/symex" xmlns:wpg="http://schemas.microsoft.com/office/word/2010/wordprocessingGroup" xmlns:wpi="http://schemas.microsoft.com/office/word/2010/wordprocessingInk" xmlns:wne="http://schemas.microsoft.com/office/word/2006/wordml" xmlns:wps="http://schemas.microsoft.com/office/word/2010/wordprocessingShape" mc:Ignorable="w14 w15 w16se w16cid w16 w16cex w16sdtdh w16sdtfl w16du wp14">
+<w:endnotes xmlns:wpc="http://schemas.microsoft.com/office/word/2010/wordprocessingCanvas" xmlns:cx="http://schemas.microsoft.com/office/drawing/2014/chartex" xmlns:cx1="http://schemas.microsoft.com/office/drawing/2015/9/8/chartex" xmlns:cx2="http://schemas.microsoft.com/office/drawing/2015/10/21/chartex" xmlns:cx3="http://schemas.microsoft.com/office/drawing/2016/5/9/chartex" xmlns:cx4="http://schemas.microsoft.com/office/drawing/2016/5/10/chartex" xmlns:cx5="http://schemas.microsoft.com/office/drawing/2016/5/11/chartex" xmlns:cx6="http://schemas.microsoft.com/office/drawing/2016/5/12/chartex" xmlns:cx7="http://schemas.microsoft.com/office/drawing/2016/5/13/chartex" xmlns:cx8="http://schemas.microsoft.com/office/drawing/2016/5/14/chartex" xmlns:mc="http://schemas.openxmlformats.org/markup-compatibility/2006" xmlns:aink="http://schemas.microsoft.com/office/drawing/2016/ink" xmlns:am3d="http://schemas.microsoft.com/office/drawing/2017/model3d" xmlns:o="urn:schemas-microsoft-com:office:office" xmlns:r="http://schemas.openxmlformats.org/officeDocument/2006/relationships" xmlns:m="http://schemas.openxmlformats.org/officeDocument/2006/math" xmlns:v="urn:schemas-microsoft-com:vml" xmlns:wp14="http://schemas.microsoft.com/office/word/2010/wordprocessingDrawing" xmlns:wp="http://schemas.openxmlformats.org/drawingml/2006/wordprocessingDrawing" xmlns:w10="urn:schemas-microsoft-com:office:word" xmlns:w="http://schemas.openxmlformats.org/wordprocessingml/2006/main" xmlns:w14="http://schemas.microsoft.com/office/word/2010/wordml" xmlns:w15="http://schemas.microsoft.com/office/word/2012/wordml" xmlns:w16cid="http://schemas.microsoft.com/office/word/2016/wordml/cid" xmlns:w16se="http://schemas.microsoft.com/office/word/2015/wordml/symex" xmlns:wpg="http://schemas.microsoft.com/office/word/2010/wordprocessingGroup" xmlns:wpi="http://schemas.microsoft.com/office/word/2010/wordprocessingInk" xmlns:wne="http://schemas.microsoft.com/office/word/2006/wordml" xmlns:wps="http://schemas.microsoft.com/office/word/2010/wordprocessingShape" mc:Ignorable="w14 w15 w16se w16cid wp14">
   <w:endnote w:type="separator" w:id="-1">
     <w:p>
       <w:pPr>
@@ -338,7 +1896,7 @@
 </file>
 
 <file path=word/footnotes.xml><?xml version="1.0" encoding="utf-8"?>
-<w:footnotes xmlns:wpc="http://schemas.microsoft.com/office/word/2010/wordprocessingCanvas" xmlns:cx="http://schemas.microsoft.com/office/drawing/2014/chartex" xmlns:cx1="http://schemas.microsoft.com/office/drawing/2015/9/8/chartex" xmlns:cx2="http://schemas.microsoft.com/office/drawing/2015/10/21/chartex" xmlns:cx3="http://schemas.microsoft.com/office/drawing/2016/5/9/chartex" xmlns:cx4="http://schemas.microsoft.com/office/drawing/2016/5/10/chartex" xmlns:cx5="http://schemas.microsoft.com/office/drawing/2016/5/11/chartex" xmlns:cx6="http://schemas.microsoft.com/office/drawing/2016/5/12/chartex" xmlns:cx7="http://schemas.microsoft.com/office/drawing/2016/5/13/chartex" xmlns:cx8="http://schemas.microsoft.com/office/drawing/2016/5/14/chartex" xmlns:mc="http://schemas.openxmlformats.org/markup-compatibility/2006" xmlns:aink="http://schemas.microsoft.com/office/drawing/2016/ink" xmlns:am3d="http://schemas.microsoft.com/office/drawing/2017/model3d" xmlns:o="urn:schemas-microsoft-com:office:office" xmlns:oel="http://schemas.microsoft.com/office/2019/extlst" xmlns:r="http://schemas.openxmlformats.org/officeDocument/2006/relationships" xmlns:m="http://schemas.openxmlformats.org/officeDocument/2006/math" xmlns:v="urn:schemas-microsoft-com:vml" xmlns:wp14="http://schemas.microsoft.com/office/word/2010/wordprocessingDrawing" xmlns:wp="http://schemas.openxmlformats.org/drawingml/2006/wordprocessingDrawing" xmlns:w10="urn:schemas-microsoft-com:office:word" xmlns:w="http://schemas.openxmlformats.org/wordprocessingml/2006/main" xmlns:w14="http://schemas.microsoft.com/office/word/2010/wordml" xmlns:w15="http://schemas.microsoft.com/office/word/2012/wordml" xmlns:w16cex="http://schemas.microsoft.com/office/word/2018/wordml/cex" xmlns:w16cid="http://schemas.microsoft.com/office/word/2016/wordml/cid" xmlns:w16="http://schemas.microsoft.com/office/word/2018/wordml" xmlns:w16du="http://schemas.microsoft.com/office/word/2023/wordml/word16du" xmlns:w16sdtdh="http://schemas.microsoft.com/office/word/2020/wordml/sdtdatahash" xmlns:w16sdtfl="http://schemas.microsoft.com/office/word/2024/wordml/sdtformatlock" xmlns:w16se="http://schemas.microsoft.com/office/word/2015/wordml/symex" xmlns:wpg="http://schemas.microsoft.com/office/word/2010/wordprocessingGroup" xmlns:wpi="http://schemas.microsoft.com/office/word/2010/wordprocessingInk" xmlns:wne="http://schemas.microsoft.com/office/word/2006/wordml" xmlns:wps="http://schemas.microsoft.com/office/word/2010/wordprocessingShape" mc:Ignorable="w14 w15 w16se w16cid w16 w16cex w16sdtdh w16sdtfl w16du wp14">
+<w:footnotes xmlns:wpc="http://schemas.microsoft.com/office/word/2010/wordprocessingCanvas" xmlns:cx="http://schemas.microsoft.com/office/drawing/2014/chartex" xmlns:cx1="http://schemas.microsoft.com/office/drawing/2015/9/8/chartex" xmlns:cx2="http://schemas.microsoft.com/office/drawing/2015/10/21/chartex" xmlns:cx3="http://schemas.microsoft.com/office/drawing/2016/5/9/chartex" xmlns:cx4="http://schemas.microsoft.com/office/drawing/2016/5/10/chartex" xmlns:cx5="http://schemas.microsoft.com/office/drawing/2016/5/11/chartex" xmlns:cx6="http://schemas.microsoft.com/office/drawing/2016/5/12/chartex" xmlns:cx7="http://schemas.microsoft.com/office/drawing/2016/5/13/chartex" xmlns:cx8="http://schemas.microsoft.com/office/drawing/2016/5/14/chartex" xmlns:mc="http://schemas.openxmlformats.org/markup-compatibility/2006" xmlns:aink="http://schemas.microsoft.com/office/drawing/2016/ink" xmlns:am3d="http://schemas.microsoft.com/office/drawing/2017/model3d" xmlns:o="urn:schemas-microsoft-com:office:office" xmlns:r="http://schemas.openxmlformats.org/officeDocument/2006/relationships" xmlns:m="http://schemas.openxmlformats.org/officeDocument/2006/math" xmlns:v="urn:schemas-microsoft-com:vml" xmlns:wp14="http://schemas.microsoft.com/office/word/2010/wordprocessingDrawing" xmlns:wp="http://schemas.openxmlformats.org/drawingml/2006/wordprocessingDrawing" xmlns:w10="urn:schemas-microsoft-com:office:word" xmlns:w="http://schemas.openxmlformats.org/wordprocessingml/2006/main" xmlns:w14="http://schemas.microsoft.com/office/word/2010/wordml" xmlns:w15="http://schemas.microsoft.com/office/word/2012/wordml" xmlns:w16cid="http://schemas.microsoft.com/office/word/2016/wordml/cid" xmlns:w16se="http://schemas.microsoft.com/office/word/2015/wordml/symex" xmlns:wpg="http://schemas.microsoft.com/office/word/2010/wordprocessingGroup" xmlns:wpi="http://schemas.microsoft.com/office/word/2010/wordprocessingInk" xmlns:wne="http://schemas.microsoft.com/office/word/2006/wordml" xmlns:wps="http://schemas.microsoft.com/office/word/2010/wordprocessingShape" mc:Ignorable="w14 w15 w16se w16cid wp14">
   <w:footnote w:type="separator" w:id="-1">
     <w:p>
       <w:pPr>
@@ -370,7 +1928,7 @@
 </file>
 
 <file path=word/header1.xml><?xml version="1.0" encoding="utf-8"?>
-<w:hdr xmlns:wpc="http://schemas.microsoft.com/office/word/2010/wordprocessingCanvas" xmlns:cx="http://schemas.microsoft.com/office/drawing/2014/chartex" xmlns:cx1="http://schemas.microsoft.com/office/drawing/2015/9/8/chartex" xmlns:cx2="http://schemas.microsoft.com/office/drawing/2015/10/21/chartex" xmlns:cx3="http://schemas.microsoft.com/office/drawing/2016/5/9/chartex" xmlns:cx4="http://schemas.microsoft.com/office/drawing/2016/5/10/chartex" xmlns:cx5="http://schemas.microsoft.com/office/drawing/2016/5/11/chartex" xmlns:cx6="http://schemas.microsoft.com/office/drawing/2016/5/12/chartex" xmlns:cx7="http://schemas.microsoft.com/office/drawing/2016/5/13/chartex" xmlns:cx8="http://schemas.microsoft.com/office/drawing/2016/5/14/chartex" xmlns:mc="http://schemas.openxmlformats.org/markup-compatibility/2006" xmlns:aink="http://schemas.microsoft.com/office/drawing/2016/ink" xmlns:am3d="http://schemas.microsoft.com/office/drawing/2017/model3d" xmlns:o="urn:schemas-microsoft-com:office:office" xmlns:oel="http://schemas.microsoft.com/office/2019/extlst" xmlns:r="http://schemas.openxmlformats.org/officeDocument/2006/relationships" xmlns:m="http://schemas.openxmlformats.org/officeDocument/2006/math" xmlns:v="urn:schemas-microsoft-com:vml" xmlns:wp14="http://schemas.microsoft.com/office/word/2010/wordprocessingDrawing" xmlns:wp="http://schemas.openxmlformats.org/drawingml/2006/wordprocessingDrawing" xmlns:w10="urn:schemas-microsoft-com:office:word" xmlns:w="http://schemas.openxmlformats.org/wordprocessingml/2006/main" xmlns:w14="http://schemas.microsoft.com/office/word/2010/wordml" xmlns:w15="http://schemas.microsoft.com/office/word/2012/wordml" xmlns:w16cex="http://schemas.microsoft.com/office/word/2018/wordml/cex" xmlns:w16cid="http://schemas.microsoft.com/office/word/2016/wordml/cid" xmlns:w16="http://schemas.microsoft.com/office/word/2018/wordml" xmlns:w16du="http://schemas.microsoft.com/office/word/2023/wordml/word16du" xmlns:w16sdtdh="http://schemas.microsoft.com/office/word/2020/wordml/sdtdatahash" xmlns:w16sdtfl="http://schemas.microsoft.com/office/word/2024/wordml/sdtformatlock" xmlns:w16se="http://schemas.microsoft.com/office/word/2015/wordml/symex" xmlns:wpg="http://schemas.microsoft.com/office/word/2010/wordprocessingGroup" xmlns:wpi="http://schemas.microsoft.com/office/word/2010/wordprocessingInk" xmlns:wne="http://schemas.microsoft.com/office/word/2006/wordml" xmlns:wps="http://schemas.microsoft.com/office/word/2010/wordprocessingShape" mc:Ignorable="w14 w15 w16se w16cid w16 w16cex w16sdtdh w16sdtfl w16du wp14">
+<w:hdr xmlns:wpc="http://schemas.microsoft.com/office/word/2010/wordprocessingCanvas" xmlns:cx="http://schemas.microsoft.com/office/drawing/2014/chartex" xmlns:cx1="http://schemas.microsoft.com/office/drawing/2015/9/8/chartex" xmlns:cx2="http://schemas.microsoft.com/office/drawing/2015/10/21/chartex" xmlns:cx3="http://schemas.microsoft.com/office/drawing/2016/5/9/chartex" xmlns:cx4="http://schemas.microsoft.com/office/drawing/2016/5/10/chartex" xmlns:cx5="http://schemas.microsoft.com/office/drawing/2016/5/11/chartex" xmlns:cx6="http://schemas.microsoft.com/office/drawing/2016/5/12/chartex" xmlns:cx7="http://schemas.microsoft.com/office/drawing/2016/5/13/chartex" xmlns:cx8="http://schemas.microsoft.com/office/drawing/2016/5/14/chartex" xmlns:mc="http://schemas.openxmlformats.org/markup-compatibility/2006" xmlns:aink="http://schemas.microsoft.com/office/drawing/2016/ink" xmlns:am3d="http://schemas.microsoft.com/office/drawing/2017/model3d" xmlns:o="urn:schemas-microsoft-com:office:office" xmlns:r="http://schemas.openxmlformats.org/officeDocument/2006/relationships" xmlns:m="http://schemas.openxmlformats.org/officeDocument/2006/math" xmlns:v="urn:schemas-microsoft-com:vml" xmlns:wp14="http://schemas.microsoft.com/office/word/2010/wordprocessingDrawing" xmlns:wp="http://schemas.openxmlformats.org/drawingml/2006/wordprocessingDrawing" xmlns:w10="urn:schemas-microsoft-com:office:word" xmlns:w="http://schemas.openxmlformats.org/wordprocessingml/2006/main" xmlns:w14="http://schemas.microsoft.com/office/word/2010/wordml" xmlns:w15="http://schemas.microsoft.com/office/word/2012/wordml" xmlns:w16cid="http://schemas.microsoft.com/office/word/2016/wordml/cid" xmlns:w16se="http://schemas.microsoft.com/office/word/2015/wordml/symex" xmlns:wpg="http://schemas.microsoft.com/office/word/2010/wordprocessingGroup" xmlns:wpi="http://schemas.microsoft.com/office/word/2010/wordprocessingInk" xmlns:wne="http://schemas.microsoft.com/office/word/2006/wordml" xmlns:wps="http://schemas.microsoft.com/office/word/2010/wordprocessingShape" mc:Ignorable="w14 w15 w16se w16cid wp14">
   <w:p>
     <w:pPr>
       <w:pStyle w:val="Ttulo1"/>
@@ -383,8 +1941,218 @@
 </w:hdr>
 </file>
 
+<file path=word/numbering.xml><?xml version="1.0" encoding="utf-8"?>
+<w:numbering xmlns:wpc="http://schemas.microsoft.com/office/word/2010/wordprocessingCanvas" xmlns:cx="http://schemas.microsoft.com/office/drawing/2014/chartex" xmlns:cx1="http://schemas.microsoft.com/office/drawing/2015/9/8/chartex" xmlns:cx2="http://schemas.microsoft.com/office/drawing/2015/10/21/chartex" xmlns:cx3="http://schemas.microsoft.com/office/drawing/2016/5/9/chartex" xmlns:cx4="http://schemas.microsoft.com/office/drawing/2016/5/10/chartex" xmlns:cx5="http://schemas.microsoft.com/office/drawing/2016/5/11/chartex" xmlns:cx6="http://schemas.microsoft.com/office/drawing/2016/5/12/chartex" xmlns:cx7="http://schemas.microsoft.com/office/drawing/2016/5/13/chartex" xmlns:cx8="http://schemas.microsoft.com/office/drawing/2016/5/14/chartex" xmlns:mc="http://schemas.openxmlformats.org/markup-compatibility/2006" xmlns:aink="http://schemas.microsoft.com/office/drawing/2016/ink" xmlns:am3d="http://schemas.microsoft.com/office/drawing/2017/model3d" xmlns:o="urn:schemas-microsoft-com:office:office" xmlns:r="http://schemas.openxmlformats.org/officeDocument/2006/relationships" xmlns:m="http://schemas.openxmlformats.org/officeDocument/2006/math" xmlns:v="urn:schemas-microsoft-com:vml" xmlns:wp14="http://schemas.microsoft.com/office/word/2010/wordprocessingDrawing" xmlns:wp="http://schemas.openxmlformats.org/drawingml/2006/wordprocessingDrawing" xmlns:w10="urn:schemas-microsoft-com:office:word" xmlns:w="http://schemas.openxmlformats.org/wordprocessingml/2006/main" xmlns:w14="http://schemas.microsoft.com/office/word/2010/wordml" xmlns:w15="http://schemas.microsoft.com/office/word/2012/wordml" xmlns:w16cid="http://schemas.microsoft.com/office/word/2016/wordml/cid" xmlns:w16se="http://schemas.microsoft.com/office/word/2015/wordml/symex" xmlns:wpg="http://schemas.microsoft.com/office/word/2010/wordprocessingGroup" xmlns:wpi="http://schemas.microsoft.com/office/word/2010/wordprocessingInk" xmlns:wne="http://schemas.microsoft.com/office/word/2006/wordml" xmlns:wps="http://schemas.microsoft.com/office/word/2010/wordprocessingShape" mc:Ignorable="w14 w15 w16se w16cid wp14">
+  <w:abstractNum w:abstractNumId="0" w15:restartNumberingAfterBreak="0">
+    <w:nsid w:val="1A282529"/>
+    <w:multiLevelType w:val="hybridMultilevel"/>
+    <w:tmpl w:val="B1F47334"/>
+    <w:lvl w:ilvl="0" w:tplc="080A000F">
+      <w:start w:val="1"/>
+      <w:numFmt w:val="decimal"/>
+      <w:lvlText w:val="%1."/>
+      <w:lvlJc w:val="left"/>
+      <w:pPr>
+        <w:ind w:left="720" w:hanging="360"/>
+      </w:pPr>
+    </w:lvl>
+    <w:lvl w:ilvl="1" w:tplc="080A0019" w:tentative="1">
+      <w:start w:val="1"/>
+      <w:numFmt w:val="lowerLetter"/>
+      <w:lvlText w:val="%2."/>
+      <w:lvlJc w:val="left"/>
+      <w:pPr>
+        <w:ind w:left="1440" w:hanging="360"/>
+      </w:pPr>
+    </w:lvl>
+    <w:lvl w:ilvl="2" w:tplc="080A001B" w:tentative="1">
+      <w:start w:val="1"/>
+      <w:numFmt w:val="lowerRoman"/>
+      <w:lvlText w:val="%3."/>
+      <w:lvlJc w:val="right"/>
+      <w:pPr>
+        <w:ind w:left="2160" w:hanging="180"/>
+      </w:pPr>
+    </w:lvl>
+    <w:lvl w:ilvl="3" w:tplc="080A000F" w:tentative="1">
+      <w:start w:val="1"/>
+      <w:numFmt w:val="decimal"/>
+      <w:lvlText w:val="%4."/>
+      <w:lvlJc w:val="left"/>
+      <w:pPr>
+        <w:ind w:left="2880" w:hanging="360"/>
+      </w:pPr>
+    </w:lvl>
+    <w:lvl w:ilvl="4" w:tplc="080A0019" w:tentative="1">
+      <w:start w:val="1"/>
+      <w:numFmt w:val="lowerLetter"/>
+      <w:lvlText w:val="%5."/>
+      <w:lvlJc w:val="left"/>
+      <w:pPr>
+        <w:ind w:left="3600" w:hanging="360"/>
+      </w:pPr>
+    </w:lvl>
+    <w:lvl w:ilvl="5" w:tplc="080A001B" w:tentative="1">
+      <w:start w:val="1"/>
+      <w:numFmt w:val="lowerRoman"/>
+      <w:lvlText w:val="%6."/>
+      <w:lvlJc w:val="right"/>
+      <w:pPr>
+        <w:ind w:left="4320" w:hanging="180"/>
+      </w:pPr>
+    </w:lvl>
+    <w:lvl w:ilvl="6" w:tplc="080A000F" w:tentative="1">
+      <w:start w:val="1"/>
+      <w:numFmt w:val="decimal"/>
+      <w:lvlText w:val="%7."/>
+      <w:lvlJc w:val="left"/>
+      <w:pPr>
+        <w:ind w:left="5040" w:hanging="360"/>
+      </w:pPr>
+    </w:lvl>
+    <w:lvl w:ilvl="7" w:tplc="080A0019" w:tentative="1">
+      <w:start w:val="1"/>
+      <w:numFmt w:val="lowerLetter"/>
+      <w:lvlText w:val="%8."/>
+      <w:lvlJc w:val="left"/>
+      <w:pPr>
+        <w:ind w:left="5760" w:hanging="360"/>
+      </w:pPr>
+    </w:lvl>
+    <w:lvl w:ilvl="8" w:tplc="080A001B" w:tentative="1">
+      <w:start w:val="1"/>
+      <w:numFmt w:val="lowerRoman"/>
+      <w:lvlText w:val="%9."/>
+      <w:lvlJc w:val="right"/>
+      <w:pPr>
+        <w:ind w:left="6480" w:hanging="180"/>
+      </w:pPr>
+    </w:lvl>
+  </w:abstractNum>
+  <w:abstractNum w:abstractNumId="1" w15:restartNumberingAfterBreak="0">
+    <w:nsid w:val="24BD192F"/>
+    <w:multiLevelType w:val="hybridMultilevel"/>
+    <w:tmpl w:val="8A0EAD84"/>
+    <w:lvl w:ilvl="0" w:tplc="080A0001">
+      <w:start w:val="1"/>
+      <w:numFmt w:val="bullet"/>
+      <w:lvlText w:val=""/>
+      <w:lvlJc w:val="left"/>
+      <w:pPr>
+        <w:ind w:left="720" w:hanging="360"/>
+      </w:pPr>
+      <w:rPr>
+        <w:rFonts w:ascii="Symbol" w:hAnsi="Symbol" w:hint="default"/>
+      </w:rPr>
+    </w:lvl>
+    <w:lvl w:ilvl="1" w:tplc="080A0003" w:tentative="1">
+      <w:start w:val="1"/>
+      <w:numFmt w:val="bullet"/>
+      <w:lvlText w:val="o"/>
+      <w:lvlJc w:val="left"/>
+      <w:pPr>
+        <w:ind w:left="1440" w:hanging="360"/>
+      </w:pPr>
+      <w:rPr>
+        <w:rFonts w:ascii="Courier New" w:hAnsi="Courier New" w:cs="Courier New" w:hint="default"/>
+      </w:rPr>
+    </w:lvl>
+    <w:lvl w:ilvl="2" w:tplc="080A0005" w:tentative="1">
+      <w:start w:val="1"/>
+      <w:numFmt w:val="bullet"/>
+      <w:lvlText w:val=""/>
+      <w:lvlJc w:val="left"/>
+      <w:pPr>
+        <w:ind w:left="2160" w:hanging="360"/>
+      </w:pPr>
+      <w:rPr>
+        <w:rFonts w:ascii="Wingdings" w:hAnsi="Wingdings" w:hint="default"/>
+      </w:rPr>
+    </w:lvl>
+    <w:lvl w:ilvl="3" w:tplc="080A0001" w:tentative="1">
+      <w:start w:val="1"/>
+      <w:numFmt w:val="bullet"/>
+      <w:lvlText w:val=""/>
+      <w:lvlJc w:val="left"/>
+      <w:pPr>
+        <w:ind w:left="2880" w:hanging="360"/>
+      </w:pPr>
+      <w:rPr>
+        <w:rFonts w:ascii="Symbol" w:hAnsi="Symbol" w:hint="default"/>
+      </w:rPr>
+    </w:lvl>
+    <w:lvl w:ilvl="4" w:tplc="080A0003" w:tentative="1">
+      <w:start w:val="1"/>
+      <w:numFmt w:val="bullet"/>
+      <w:lvlText w:val="o"/>
+      <w:lvlJc w:val="left"/>
+      <w:pPr>
+        <w:ind w:left="3600" w:hanging="360"/>
+      </w:pPr>
+      <w:rPr>
+        <w:rFonts w:ascii="Courier New" w:hAnsi="Courier New" w:cs="Courier New" w:hint="default"/>
+      </w:rPr>
+    </w:lvl>
+    <w:lvl w:ilvl="5" w:tplc="080A0005" w:tentative="1">
+      <w:start w:val="1"/>
+      <w:numFmt w:val="bullet"/>
+      <w:lvlText w:val=""/>
+      <w:lvlJc w:val="left"/>
+      <w:pPr>
+        <w:ind w:left="4320" w:hanging="360"/>
+      </w:pPr>
+      <w:rPr>
+        <w:rFonts w:ascii="Wingdings" w:hAnsi="Wingdings" w:hint="default"/>
+      </w:rPr>
+    </w:lvl>
+    <w:lvl w:ilvl="6" w:tplc="080A0001" w:tentative="1">
+      <w:start w:val="1"/>
+      <w:numFmt w:val="bullet"/>
+      <w:lvlText w:val=""/>
+      <w:lvlJc w:val="left"/>
+      <w:pPr>
+        <w:ind w:left="5040" w:hanging="360"/>
+      </w:pPr>
+      <w:rPr>
+        <w:rFonts w:ascii="Symbol" w:hAnsi="Symbol" w:hint="default"/>
+      </w:rPr>
+    </w:lvl>
+    <w:lvl w:ilvl="7" w:tplc="080A0003" w:tentative="1">
+      <w:start w:val="1"/>
+      <w:numFmt w:val="bullet"/>
+      <w:lvlText w:val="o"/>
+      <w:lvlJc w:val="left"/>
+      <w:pPr>
+        <w:ind w:left="5760" w:hanging="360"/>
+      </w:pPr>
+      <w:rPr>
+        <w:rFonts w:ascii="Courier New" w:hAnsi="Courier New" w:cs="Courier New" w:hint="default"/>
+      </w:rPr>
+    </w:lvl>
+    <w:lvl w:ilvl="8" w:tplc="080A0005" w:tentative="1">
+      <w:start w:val="1"/>
+      <w:numFmt w:val="bullet"/>
+      <w:lvlText w:val=""/>
+      <w:lvlJc w:val="left"/>
+      <w:pPr>
+        <w:ind w:left="6480" w:hanging="360"/>
+      </w:pPr>
+      <w:rPr>
+        <w:rFonts w:ascii="Wingdings" w:hAnsi="Wingdings" w:hint="default"/>
+      </w:rPr>
+    </w:lvl>
+  </w:abstractNum>
+  <w:num w:numId="1">
+    <w:abstractNumId w:val="1"/>
+  </w:num>
+  <w:num w:numId="2">
+    <w:abstractNumId w:val="0"/>
+  </w:num>
+</w:numbering>
+</file>
+
 <file path=word/styles.xml><?xml version="1.0" encoding="utf-8"?>
-<w:styles xmlns:mc="http://schemas.openxmlformats.org/markup-compatibility/2006" xmlns:r="http://schemas.openxmlformats.org/officeDocument/2006/relationships" xmlns:w="http://schemas.openxmlformats.org/wordprocessingml/2006/main" xmlns:w14="http://schemas.microsoft.com/office/word/2010/wordml" xmlns:w15="http://schemas.microsoft.com/office/word/2012/wordml" xmlns:w16cex="http://schemas.microsoft.com/office/word/2018/wordml/cex" xmlns:w16cid="http://schemas.microsoft.com/office/word/2016/wordml/cid" xmlns:w16="http://schemas.microsoft.com/office/word/2018/wordml" xmlns:w16du="http://schemas.microsoft.com/office/word/2023/wordml/word16du" xmlns:w16sdtdh="http://schemas.microsoft.com/office/word/2020/wordml/sdtdatahash" xmlns:w16sdtfl="http://schemas.microsoft.com/office/word/2024/wordml/sdtformatlock" xmlns:w16se="http://schemas.microsoft.com/office/word/2015/wordml/symex" mc:Ignorable="w14 w15 w16se w16cid w16 w16cex w16sdtdh w16sdtfl w16du">
+<w:styles xmlns:mc="http://schemas.openxmlformats.org/markup-compatibility/2006" xmlns:r="http://schemas.openxmlformats.org/officeDocument/2006/relationships" xmlns:w="http://schemas.openxmlformats.org/wordprocessingml/2006/main" xmlns:w14="http://schemas.microsoft.com/office/word/2010/wordml" xmlns:w15="http://schemas.microsoft.com/office/word/2012/wordml" xmlns:w16cid="http://schemas.microsoft.com/office/word/2016/wordml/cid" xmlns:w16se="http://schemas.microsoft.com/office/word/2015/wordml/symex" mc:Ignorable="w14 w15 w16se w16cid">
   <w:docDefaults>
     <w:rPrDefault>
       <w:rPr>
@@ -402,7 +2170,7 @@
       </w:pPr>
     </w:pPrDefault>
   </w:docDefaults>
-  <w:latentStyles w:defLockedState="0" w:defUIPriority="99" w:defSemiHidden="0" w:defUnhideWhenUsed="0" w:defQFormat="0" w:count="376">
+  <w:latentStyles w:defLockedState="0" w:defUIPriority="99" w:defSemiHidden="0" w:defUnhideWhenUsed="0" w:defQFormat="0" w:count="375">
     <w:lsdException w:name="Normal" w:uiPriority="0" w:qFormat="1"/>
     <w:lsdException w:name="heading 1" w:uiPriority="9" w:qFormat="1"/>
     <w:lsdException w:name="heading 2" w:semiHidden="1" w:uiPriority="9" w:unhideWhenUsed="1" w:qFormat="1"/>
@@ -778,7 +2546,6 @@
     <w:lsdException w:name="Smart Hyperlink" w:semiHidden="1" w:unhideWhenUsed="1"/>
     <w:lsdException w:name="Hashtag" w:semiHidden="1" w:unhideWhenUsed="1"/>
     <w:lsdException w:name="Unresolved Mention" w:semiHidden="1" w:unhideWhenUsed="1"/>
-    <w:lsdException w:name="Smart Link" w:semiHidden="1" w:unhideWhenUsed="1"/>
   </w:latentStyles>
   <w:style w:type="paragraph" w:default="1" w:styleId="Normal">
     <w:name w:val="Normal"/>

</xml_diff>

<commit_message>
CICD- Abraham - Actualizar Reporte - Se actualizo el reporte del CICD añadiendo la documentacion del despliegue en la nube
</commit_message>
<xml_diff>
--- a/ProyectoFinal-Documentos/Reporte CICD - Abraham.docx
+++ b/ProyectoFinal-Documentos/Reporte CICD - Abraham.docx
@@ -177,6 +177,7 @@
       </w:pPr>
       <w:r>
         <w:rPr>
+          <w:noProof/>
           <w:lang w:val="es-ES_tradnl"/>
         </w:rPr>
         <w:drawing>
@@ -368,6 +369,7 @@
       </w:pPr>
       <w:r>
         <w:rPr>
+          <w:noProof/>
           <w:lang w:val="es-ES_tradnl"/>
         </w:rPr>
         <w:lastRenderedPageBreak/>
@@ -591,6 +593,7 @@
       </w:pPr>
       <w:r>
         <w:rPr>
+          <w:noProof/>
           <w:lang w:val="es-ES_tradnl"/>
         </w:rPr>
         <w:drawing>
@@ -860,6 +863,7 @@
       </w:pPr>
       <w:r>
         <w:rPr>
+          <w:noProof/>
           <w:lang w:val="es-ES_tradnl"/>
         </w:rPr>
         <w:drawing>
@@ -1097,6 +1101,7 @@
       </w:pPr>
       <w:r>
         <w:rPr>
+          <w:noProof/>
           <w:lang w:val="es-ES_tradnl"/>
         </w:rPr>
         <w:drawing>
@@ -1211,6 +1216,7 @@
       </w:pPr>
       <w:r>
         <w:rPr>
+          <w:noProof/>
           <w:lang w:val="es-ES_tradnl"/>
         </w:rPr>
         <w:drawing>
@@ -1473,6 +1479,7 @@
       </w:pPr>
       <w:r>
         <w:rPr>
+          <w:noProof/>
           <w:lang w:val="es-ES_tradnl"/>
         </w:rPr>
         <w:drawing>
@@ -1554,6 +1561,7 @@
       </w:pPr>
       <w:r>
         <w:rPr>
+          <w:noProof/>
           <w:lang w:val="es-ES_tradnl"/>
         </w:rPr>
         <w:drawing>
@@ -1690,8 +1698,404 @@
           <w:lang w:val="es-ES_tradnl"/>
         </w:rPr>
       </w:pPr>
-      <w:bookmarkStart w:id="0" w:name="_GoBack"/>
-      <w:bookmarkEnd w:id="0"/>
+    </w:p>
+    <w:p>
+      <w:pPr>
+        <w:rPr>
+          <w:lang w:val="es-ES_tradnl"/>
+        </w:rPr>
+      </w:pPr>
+    </w:p>
+    <w:p>
+      <w:pPr>
+        <w:rPr>
+          <w:lang w:val="es-ES_tradnl"/>
+        </w:rPr>
+      </w:pPr>
+    </w:p>
+    <w:p>
+      <w:pPr>
+        <w:rPr>
+          <w:lang w:val="es-ES_tradnl"/>
+        </w:rPr>
+      </w:pPr>
+      <w:r>
+        <w:rPr>
+          <w:b/>
+          <w:sz w:val="30"/>
+          <w:lang w:val="es-ES_tradnl"/>
+        </w:rPr>
+        <w:t>Despliegue en la nube</w:t>
+      </w:r>
+      <w:r>
+        <w:rPr>
+          <w:lang w:val="es-ES_tradnl"/>
+        </w:rPr>
+        <w:br/>
+        <w:t xml:space="preserve">Para el despliegue en la nube se considero utilizar diversos servicios como AWS, Digital </w:t>
+      </w:r>
+      <w:proofErr w:type="spellStart"/>
+      <w:r>
+        <w:rPr>
+          <w:lang w:val="es-ES_tradnl"/>
+        </w:rPr>
+        <w:t>Ocean</w:t>
+      </w:r>
+      <w:proofErr w:type="spellEnd"/>
+      <w:r>
+        <w:rPr>
+          <w:lang w:val="es-ES_tradnl"/>
+        </w:rPr>
+        <w:t xml:space="preserve">, </w:t>
+      </w:r>
+      <w:proofErr w:type="spellStart"/>
+      <w:r>
+        <w:rPr>
+          <w:lang w:val="es-ES_tradnl"/>
+        </w:rPr>
+        <w:t>Heroku</w:t>
+      </w:r>
+      <w:proofErr w:type="spellEnd"/>
+      <w:r>
+        <w:rPr>
+          <w:lang w:val="es-ES_tradnl"/>
+        </w:rPr>
+        <w:t xml:space="preserve"> y Render. Al final se opto por utilizar Render debido a su interfaz de fácil uso y que permite desplegar la pagina directamente desde nuestro repositorio de GitHub sin la necesidad de registrar alguna tarjeta de crédito o débito o de algún tipo de pago. La página hace una configuración inicial basada en los archivos que encuentra en el repositorio para poder desplegarla, también cuenta con otros planes para alojar paginas mas pesadas, es decir que necesiten de bases de datos grandes o que tengan mucho </w:t>
+      </w:r>
+      <w:r>
+        <w:rPr>
+          <w:lang w:val="es-ES_tradnl"/>
+        </w:rPr>
+        <w:t>tráfico</w:t>
+      </w:r>
+      <w:r>
+        <w:rPr>
+          <w:lang w:val="es-ES_tradnl"/>
+        </w:rPr>
+        <w:t>. Una vez seleccionado el repositorio de nuestro proyecto (Proyecto-Final) hizo la configuración inicial basada en los archivos encontrados, que fue aquí donde se formo el segundo error que será abordado en su debida sección.</w:t>
+      </w:r>
+      <w:r>
+        <w:rPr>
+          <w:lang w:val="es-ES_tradnl"/>
+        </w:rPr>
+        <w:t xml:space="preserve"> Una vez arreglado el problema la pagina se desplego de manera correcta utilizando el siguiente enlace: </w:t>
+      </w:r>
+      <w:r>
+        <w:rPr>
+          <w:lang w:val="es-ES_tradnl"/>
+        </w:rPr>
+        <w:t>https://proyecto-final-07c2.onrender.com/</w:t>
+      </w:r>
+      <w:r>
+        <w:rPr>
+          <w:lang w:val="es-ES_tradnl"/>
+        </w:rPr>
+        <w:br/>
+        <w:t>con la consola y pagina viéndose de la siguiente manera.</w:t>
+      </w:r>
+    </w:p>
+    <w:p>
+      <w:pPr>
+        <w:rPr>
+          <w:lang w:val="es-ES_tradnl"/>
+        </w:rPr>
+      </w:pPr>
+    </w:p>
+    <w:p>
+      <w:pPr>
+        <w:rPr>
+          <w:lang w:val="es-ES_tradnl"/>
+        </w:rPr>
+      </w:pPr>
+    </w:p>
+    <w:p>
+      <w:pPr>
+        <w:rPr>
+          <w:lang w:val="es-ES_tradnl"/>
+        </w:rPr>
+      </w:pPr>
+      <w:r>
+        <w:rPr>
+          <w:noProof/>
+          <w:lang w:val="es-ES_tradnl"/>
+        </w:rPr>
+        <w:drawing>
+          <wp:anchor distT="0" distB="0" distL="114300" distR="114300" simplePos="0" relativeHeight="251666432" behindDoc="0" locked="0" layoutInCell="1" allowOverlap="1" wp14:anchorId="6B55C751" wp14:editId="46A03F19">
+            <wp:simplePos x="0" y="0"/>
+            <wp:positionH relativeFrom="margin">
+              <wp:align>center</wp:align>
+            </wp:positionH>
+            <wp:positionV relativeFrom="paragraph">
+              <wp:posOffset>13970</wp:posOffset>
+            </wp:positionV>
+            <wp:extent cx="6415405" cy="3105150"/>
+            <wp:effectExtent l="0" t="0" r="4445" b="0"/>
+            <wp:wrapNone/>
+            <wp:docPr id="6" name="Imagen 6"/>
+            <wp:cNvGraphicFramePr>
+              <a:graphicFrameLocks xmlns:a="http://schemas.openxmlformats.org/drawingml/2006/main" noChangeAspect="1"/>
+            </wp:cNvGraphicFramePr>
+            <a:graphic xmlns:a="http://schemas.openxmlformats.org/drawingml/2006/main">
+              <a:graphicData uri="http://schemas.openxmlformats.org/drawingml/2006/picture">
+                <pic:pic xmlns:pic="http://schemas.openxmlformats.org/drawingml/2006/picture">
+                  <pic:nvPicPr>
+                    <pic:cNvPr id="0" name="Picture 6"/>
+                    <pic:cNvPicPr>
+                      <a:picLocks noChangeAspect="1" noChangeArrowheads="1"/>
+                    </pic:cNvPicPr>
+                  </pic:nvPicPr>
+                  <pic:blipFill>
+                    <a:blip r:embed="rId15" cstate="print">
+                      <a:extLst>
+                        <a:ext uri="{28A0092B-C50C-407E-A947-70E740481C1C}">
+                          <a14:useLocalDpi xmlns:a14="http://schemas.microsoft.com/office/drawing/2010/main" val="0"/>
+                        </a:ext>
+                      </a:extLst>
+                    </a:blip>
+                    <a:srcRect/>
+                    <a:stretch>
+                      <a:fillRect/>
+                    </a:stretch>
+                  </pic:blipFill>
+                  <pic:spPr bwMode="auto">
+                    <a:xfrm>
+                      <a:off x="0" y="0"/>
+                      <a:ext cx="6415405" cy="3105150"/>
+                    </a:xfrm>
+                    <a:prstGeom prst="rect">
+                      <a:avLst/>
+                    </a:prstGeom>
+                    <a:noFill/>
+                    <a:ln>
+                      <a:noFill/>
+                    </a:ln>
+                  </pic:spPr>
+                </pic:pic>
+              </a:graphicData>
+            </a:graphic>
+            <wp14:sizeRelH relativeFrom="page">
+              <wp14:pctWidth>0</wp14:pctWidth>
+            </wp14:sizeRelH>
+            <wp14:sizeRelV relativeFrom="page">
+              <wp14:pctHeight>0</wp14:pctHeight>
+            </wp14:sizeRelV>
+          </wp:anchor>
+        </w:drawing>
+      </w:r>
+    </w:p>
+    <w:p>
+      <w:pPr>
+        <w:rPr>
+          <w:lang w:val="es-ES_tradnl"/>
+        </w:rPr>
+      </w:pPr>
+    </w:p>
+    <w:p>
+      <w:pPr>
+        <w:rPr>
+          <w:lang w:val="es-ES_tradnl"/>
+        </w:rPr>
+      </w:pPr>
+    </w:p>
+    <w:p>
+      <w:pPr>
+        <w:rPr>
+          <w:lang w:val="es-ES_tradnl"/>
+        </w:rPr>
+      </w:pPr>
+    </w:p>
+    <w:p>
+      <w:pPr>
+        <w:rPr>
+          <w:lang w:val="es-ES_tradnl"/>
+        </w:rPr>
+      </w:pPr>
+    </w:p>
+    <w:p>
+      <w:pPr>
+        <w:rPr>
+          <w:lang w:val="es-ES_tradnl"/>
+        </w:rPr>
+      </w:pPr>
+    </w:p>
+    <w:p>
+      <w:pPr>
+        <w:rPr>
+          <w:lang w:val="es-ES_tradnl"/>
+        </w:rPr>
+      </w:pPr>
+    </w:p>
+    <w:p>
+      <w:pPr>
+        <w:rPr>
+          <w:lang w:val="es-ES_tradnl"/>
+        </w:rPr>
+      </w:pPr>
+    </w:p>
+    <w:p>
+      <w:pPr>
+        <w:rPr>
+          <w:lang w:val="es-ES_tradnl"/>
+        </w:rPr>
+      </w:pPr>
+    </w:p>
+    <w:p>
+      <w:pPr>
+        <w:rPr>
+          <w:lang w:val="es-ES_tradnl"/>
+        </w:rPr>
+      </w:pPr>
+    </w:p>
+    <w:p>
+      <w:pPr>
+        <w:rPr>
+          <w:lang w:val="es-ES_tradnl"/>
+        </w:rPr>
+      </w:pPr>
+    </w:p>
+    <w:p>
+      <w:pPr>
+        <w:rPr>
+          <w:lang w:val="es-ES_tradnl"/>
+        </w:rPr>
+      </w:pPr>
+    </w:p>
+    <w:p>
+      <w:pPr>
+        <w:rPr>
+          <w:lang w:val="es-ES_tradnl"/>
+        </w:rPr>
+      </w:pPr>
+    </w:p>
+    <w:p>
+      <w:pPr>
+        <w:rPr>
+          <w:lang w:val="es-ES_tradnl"/>
+        </w:rPr>
+      </w:pPr>
+      <w:r>
+        <w:rPr>
+          <w:lang w:val="es-ES_tradnl"/>
+        </w:rPr>
+        <w:drawing>
+          <wp:anchor distT="0" distB="0" distL="114300" distR="114300" simplePos="0" relativeHeight="251667456" behindDoc="0" locked="0" layoutInCell="1" allowOverlap="1" wp14:anchorId="4970268B" wp14:editId="261C1E5B">
+            <wp:simplePos x="0" y="0"/>
+            <wp:positionH relativeFrom="margin">
+              <wp:align>center</wp:align>
+            </wp:positionH>
+            <wp:positionV relativeFrom="paragraph">
+              <wp:posOffset>6350</wp:posOffset>
+            </wp:positionV>
+            <wp:extent cx="6248400" cy="3421380"/>
+            <wp:effectExtent l="0" t="0" r="0" b="7620"/>
+            <wp:wrapNone/>
+            <wp:docPr id="11" name="Imagen 11"/>
+            <wp:cNvGraphicFramePr>
+              <a:graphicFrameLocks xmlns:a="http://schemas.openxmlformats.org/drawingml/2006/main" noChangeAspect="1"/>
+            </wp:cNvGraphicFramePr>
+            <a:graphic xmlns:a="http://schemas.openxmlformats.org/drawingml/2006/main">
+              <a:graphicData uri="http://schemas.openxmlformats.org/drawingml/2006/picture">
+                <pic:pic xmlns:pic="http://schemas.openxmlformats.org/drawingml/2006/picture">
+                  <pic:nvPicPr>
+                    <pic:cNvPr id="1" name=""/>
+                    <pic:cNvPicPr/>
+                  </pic:nvPicPr>
+                  <pic:blipFill>
+                    <a:blip r:embed="rId16">
+                      <a:extLst>
+                        <a:ext uri="{28A0092B-C50C-407E-A947-70E740481C1C}">
+                          <a14:useLocalDpi xmlns:a14="http://schemas.microsoft.com/office/drawing/2010/main" val="0"/>
+                        </a:ext>
+                      </a:extLst>
+                    </a:blip>
+                    <a:stretch>
+                      <a:fillRect/>
+                    </a:stretch>
+                  </pic:blipFill>
+                  <pic:spPr>
+                    <a:xfrm>
+                      <a:off x="0" y="0"/>
+                      <a:ext cx="6248400" cy="3421380"/>
+                    </a:xfrm>
+                    <a:prstGeom prst="rect">
+                      <a:avLst/>
+                    </a:prstGeom>
+                  </pic:spPr>
+                </pic:pic>
+              </a:graphicData>
+            </a:graphic>
+            <wp14:sizeRelH relativeFrom="page">
+              <wp14:pctWidth>0</wp14:pctWidth>
+            </wp14:sizeRelH>
+            <wp14:sizeRelV relativeFrom="page">
+              <wp14:pctHeight>0</wp14:pctHeight>
+            </wp14:sizeRelV>
+          </wp:anchor>
+        </w:drawing>
+      </w:r>
+    </w:p>
+    <w:p>
+      <w:pPr>
+        <w:rPr>
+          <w:lang w:val="es-ES_tradnl"/>
+        </w:rPr>
+      </w:pPr>
+    </w:p>
+    <w:p>
+      <w:pPr>
+        <w:rPr>
+          <w:lang w:val="es-ES_tradnl"/>
+        </w:rPr>
+      </w:pPr>
+    </w:p>
+    <w:p>
+      <w:pPr>
+        <w:rPr>
+          <w:lang w:val="es-ES_tradnl"/>
+        </w:rPr>
+      </w:pPr>
+    </w:p>
+    <w:p>
+      <w:pPr>
+        <w:rPr>
+          <w:lang w:val="es-ES_tradnl"/>
+        </w:rPr>
+      </w:pPr>
+    </w:p>
+    <w:p>
+      <w:pPr>
+        <w:rPr>
+          <w:lang w:val="es-ES_tradnl"/>
+        </w:rPr>
+      </w:pPr>
+    </w:p>
+    <w:p>
+      <w:pPr>
+        <w:rPr>
+          <w:lang w:val="es-ES_tradnl"/>
+        </w:rPr>
+      </w:pPr>
+    </w:p>
+    <w:p>
+      <w:pPr>
+        <w:rPr>
+          <w:lang w:val="es-ES_tradnl"/>
+        </w:rPr>
+      </w:pPr>
+    </w:p>
+    <w:p>
+      <w:pPr>
+        <w:rPr>
+          <w:lang w:val="es-ES_tradnl"/>
+        </w:rPr>
+      </w:pPr>
+    </w:p>
+    <w:p>
+      <w:pPr>
+        <w:rPr>
+          <w:lang w:val="es-ES_tradnl"/>
+        </w:rPr>
+      </w:pPr>
     </w:p>
     <w:p>
       <w:pPr>
@@ -1729,6 +2133,7 @@
           <w:szCs w:val="25"/>
           <w:lang w:val="es-ES"/>
         </w:rPr>
+        <w:lastRenderedPageBreak/>
         <w:t xml:space="preserve">Inconvenientes/Problemas y </w:t>
       </w:r>
       <w:r>
@@ -1805,10 +2210,161 @@
     <w:p>
       <w:pPr>
         <w:pStyle w:val="Prrafodelista"/>
-        <w:rPr>
-          <w:lang w:val="es-ES_tradnl"/>
-        </w:rPr>
-      </w:pPr>
+        <w:numPr>
+          <w:ilvl w:val="0"/>
+          <w:numId w:val="2"/>
+        </w:numPr>
+        <w:rPr>
+          <w:lang w:val="es-ES_tradnl"/>
+        </w:rPr>
+      </w:pPr>
+      <w:r>
+        <w:rPr>
+          <w:lang w:val="es-ES_tradnl"/>
+        </w:rPr>
+        <w:t>El segundo problema que fue que al momento de querer desplegar la pagina en la nube con la configuración inicial que te da render arrojaba el siguiente error: “</w:t>
+      </w:r>
+      <w:r>
+        <w:t xml:space="preserve">Error: </w:t>
+      </w:r>
+      <w:proofErr w:type="spellStart"/>
+      <w:r>
+        <w:t>Cannot</w:t>
+      </w:r>
+      <w:proofErr w:type="spellEnd"/>
+      <w:r>
+        <w:t xml:space="preserve"> </w:t>
+      </w:r>
+      <w:proofErr w:type="spellStart"/>
+      <w:r>
+        <w:t>find</w:t>
+      </w:r>
+      <w:proofErr w:type="spellEnd"/>
+      <w:r>
+        <w:t xml:space="preserve"> module '/</w:t>
+      </w:r>
+      <w:proofErr w:type="spellStart"/>
+      <w:r>
+        <w:t>opt</w:t>
+      </w:r>
+      <w:proofErr w:type="spellEnd"/>
+      <w:r>
+        <w:t>/render/</w:t>
+      </w:r>
+      <w:proofErr w:type="spellStart"/>
+      <w:r>
+        <w:t>project</w:t>
+      </w:r>
+      <w:proofErr w:type="spellEnd"/>
+      <w:r>
+        <w:t>/</w:t>
+      </w:r>
+      <w:proofErr w:type="spellStart"/>
+      <w:r>
+        <w:t>src</w:t>
+      </w:r>
+      <w:proofErr w:type="spellEnd"/>
+      <w:r>
+        <w:t>/index.js'</w:t>
+      </w:r>
+      <w:r>
+        <w:t xml:space="preserve">”. La </w:t>
+      </w:r>
+      <w:r>
+        <w:t>suposición</w:t>
+      </w:r>
+      <w:r>
+        <w:t xml:space="preserve"> inicial fue que no teníamos un archivo llamado index.js dentro del repositorio </w:t>
+      </w:r>
+      <w:r>
+        <w:t>así</w:t>
+      </w:r>
+      <w:bookmarkStart w:id="0" w:name="_GoBack"/>
+      <w:bookmarkEnd w:id="0"/>
+      <w:r>
+        <w:t xml:space="preserve"> que se consulto con el Dev si en realidad teníamos este archivo, después de corroborar que no contábamos con ningún archivo llamado index.js se siguió indagando dentro de los foros de </w:t>
+      </w:r>
+      <w:proofErr w:type="spellStart"/>
+      <w:r>
+        <w:t>Troubleshooting</w:t>
+      </w:r>
+      <w:proofErr w:type="spellEnd"/>
+      <w:r>
+        <w:t xml:space="preserve"> de Render; tras no dar con el problema se </w:t>
+      </w:r>
+      <w:r>
+        <w:t>recurrió</w:t>
+      </w:r>
+      <w:r>
+        <w:t xml:space="preserve"> al uso de una inteligencia artificial para verificar si podía </w:t>
+      </w:r>
+      <w:r>
+        <w:t xml:space="preserve">resolver el error. La primer sugerencia fue verificar que la estructura del proyecto fuera la correcta, con </w:t>
+      </w:r>
+      <w:proofErr w:type="spellStart"/>
+      <w:proofErr w:type="gramStart"/>
+      <w:r>
+        <w:t>package.json</w:t>
+      </w:r>
+      <w:proofErr w:type="spellEnd"/>
+      <w:proofErr w:type="gramEnd"/>
+      <w:r>
+        <w:t xml:space="preserve"> fuera de la carpeta de </w:t>
+      </w:r>
+      <w:proofErr w:type="spellStart"/>
+      <w:r>
+        <w:t>source</w:t>
+      </w:r>
+      <w:proofErr w:type="spellEnd"/>
+      <w:r>
+        <w:t>, tras verificar que la estructura era la correcta lo siguiente a corroborar eran los comandos con los que se estaba iniciando la página. El error radicaba ahí, donde el comando de inicio (</w:t>
+      </w:r>
+      <w:proofErr w:type="spellStart"/>
+      <w:r>
+        <w:t>Start</w:t>
+      </w:r>
+      <w:proofErr w:type="spellEnd"/>
+      <w:r>
+        <w:t xml:space="preserve"> </w:t>
+      </w:r>
+      <w:proofErr w:type="spellStart"/>
+      <w:r>
+        <w:t>Command</w:t>
+      </w:r>
+      <w:proofErr w:type="spellEnd"/>
+      <w:r>
+        <w:t>) estaba con un valor predeterminado de algo así como “</w:t>
+      </w:r>
+      <w:r>
+        <w:t>/</w:t>
+      </w:r>
+      <w:proofErr w:type="spellStart"/>
+      <w:r>
+        <w:t>src</w:t>
+      </w:r>
+      <w:proofErr w:type="spellEnd"/>
+      <w:r>
+        <w:t>/index.js</w:t>
+      </w:r>
+      <w:r>
+        <w:t xml:space="preserve">”, este tuvo que ser cambiado a </w:t>
+      </w:r>
+      <w:proofErr w:type="spellStart"/>
+      <w:r>
+        <w:t>npm</w:t>
+      </w:r>
+      <w:proofErr w:type="spellEnd"/>
+      <w:r>
+        <w:t xml:space="preserve"> </w:t>
+      </w:r>
+      <w:proofErr w:type="spellStart"/>
+      <w:r>
+        <w:t>start</w:t>
+      </w:r>
+      <w:proofErr w:type="spellEnd"/>
+      <w:r>
+        <w:t xml:space="preserve"> para que la pagina pueda ser desplegada de manera correcta en la nube.</w:t>
+      </w:r>
     </w:p>
     <w:p>
       <w:pPr>
@@ -1820,6 +2376,14 @@
     </w:p>
     <w:p>
       <w:pPr>
+        <w:pStyle w:val="Prrafodelista"/>
+        <w:rPr>
+          <w:lang w:val="es-ES_tradnl"/>
+        </w:rPr>
+      </w:pPr>
+    </w:p>
+    <w:p>
+      <w:pPr>
         <w:rPr>
           <w:lang w:val="es-ES_tradnl"/>
         </w:rPr>
@@ -1847,7 +2411,7 @@
       </w:pPr>
     </w:p>
     <w:sectPr>
-      <w:headerReference w:type="default" r:id="rId15"/>
+      <w:headerReference w:type="default" r:id="rId17"/>
       <w:pgSz w:w="12240" w:h="15840"/>
       <w:pgMar w:top="720" w:right="720" w:bottom="720" w:left="720" w:header="708" w:footer="708" w:gutter="0"/>
       <w:pgBorders w:offsetFrom="page">

</xml_diff>

<commit_message>
CICD - Abraham - Actualizar Reporte CICD - Se añadieron cosas al reporte de CICD como la ruta de actividades y el problema con la api
</commit_message>
<xml_diff>
--- a/ProyectoFinal-Documentos/Reporte CICD - Abraham.docx
+++ b/ProyectoFinal-Documentos/Reporte CICD - Abraham.docx
@@ -57,14 +57,6 @@
           <w:lang w:val="es-ES_tradnl"/>
         </w:rPr>
       </w:pPr>
-      <w:r>
-        <w:rPr>
-          <w:sz w:val="28"/>
-          <w:szCs w:val="28"/>
-          <w:lang w:val="es-ES_tradnl"/>
-        </w:rPr>
-        <w:t>- Rol al que apoyo</w:t>
-      </w:r>
     </w:p>
     <w:p>
       <w:pPr>
@@ -759,14 +751,12 @@
         </w:rPr>
         <w:t xml:space="preserve">la creación del archivo README.txt dentro del repositorio para facilitar la presentación de esté. En esta primera iteración del archivo se </w:t>
       </w:r>
-      <w:proofErr w:type="spellStart"/>
-      <w:r>
-        <w:rPr>
-          <w:lang w:val="es-ES_tradnl"/>
-        </w:rPr>
-        <w:t>incluyero</w:t>
-      </w:r>
-      <w:proofErr w:type="spellEnd"/>
+      <w:r>
+        <w:rPr>
+          <w:lang w:val="es-ES_tradnl"/>
+        </w:rPr>
+        <w:t>incluyeron</w:t>
+      </w:r>
       <w:r>
         <w:rPr>
           <w:lang w:val="es-ES_tradnl"/>
@@ -1975,6 +1965,7 @@
       </w:pPr>
       <w:r>
         <w:rPr>
+          <w:noProof/>
           <w:lang w:val="es-ES_tradnl"/>
         </w:rPr>
         <w:drawing>
@@ -2120,6 +2111,248 @@
     </w:p>
     <w:p>
       <w:pPr>
+        <w:rPr>
+          <w:lang w:val="es-ES_tradnl"/>
+        </w:rPr>
+      </w:pPr>
+      <w:r>
+        <w:rPr>
+          <w:lang w:val="es-ES_tradnl"/>
+        </w:rPr>
+        <w:lastRenderedPageBreak/>
+        <w:t>También se realizó la el diagrama de actividades para CI/CD dentro de Lucid, basándose en las actividades realizadas y ya documentadas en este documento para verse de la siguiente manera</w:t>
+      </w:r>
+    </w:p>
+    <w:p>
+      <w:pPr>
+        <w:rPr>
+          <w:lang w:val="es-ES_tradnl"/>
+        </w:rPr>
+      </w:pPr>
+      <w:r>
+        <w:rPr>
+          <w:lang w:val="es-ES_tradnl"/>
+        </w:rPr>
+        <w:drawing>
+          <wp:anchor distT="0" distB="0" distL="114300" distR="114300" simplePos="0" relativeHeight="251668480" behindDoc="0" locked="0" layoutInCell="1" allowOverlap="1" wp14:anchorId="34C6BA91" wp14:editId="2BA6CA25">
+            <wp:simplePos x="0" y="0"/>
+            <wp:positionH relativeFrom="margin">
+              <wp:align>center</wp:align>
+            </wp:positionH>
+            <wp:positionV relativeFrom="paragraph">
+              <wp:posOffset>8255</wp:posOffset>
+            </wp:positionV>
+            <wp:extent cx="1886213" cy="8116433"/>
+            <wp:effectExtent l="0" t="0" r="0" b="0"/>
+            <wp:wrapNone/>
+            <wp:docPr id="2" name="Imagen 2"/>
+            <wp:cNvGraphicFramePr>
+              <a:graphicFrameLocks xmlns:a="http://schemas.openxmlformats.org/drawingml/2006/main" noChangeAspect="1"/>
+            </wp:cNvGraphicFramePr>
+            <a:graphic xmlns:a="http://schemas.openxmlformats.org/drawingml/2006/main">
+              <a:graphicData uri="http://schemas.openxmlformats.org/drawingml/2006/picture">
+                <pic:pic xmlns:pic="http://schemas.openxmlformats.org/drawingml/2006/picture">
+                  <pic:nvPicPr>
+                    <pic:cNvPr id="1" name=""/>
+                    <pic:cNvPicPr/>
+                  </pic:nvPicPr>
+                  <pic:blipFill>
+                    <a:blip r:embed="rId17">
+                      <a:extLst>
+                        <a:ext uri="{28A0092B-C50C-407E-A947-70E740481C1C}">
+                          <a14:useLocalDpi xmlns:a14="http://schemas.microsoft.com/office/drawing/2010/main" val="0"/>
+                        </a:ext>
+                      </a:extLst>
+                    </a:blip>
+                    <a:stretch>
+                      <a:fillRect/>
+                    </a:stretch>
+                  </pic:blipFill>
+                  <pic:spPr>
+                    <a:xfrm>
+                      <a:off x="0" y="0"/>
+                      <a:ext cx="1886213" cy="8116433"/>
+                    </a:xfrm>
+                    <a:prstGeom prst="rect">
+                      <a:avLst/>
+                    </a:prstGeom>
+                  </pic:spPr>
+                </pic:pic>
+              </a:graphicData>
+            </a:graphic>
+            <wp14:sizeRelH relativeFrom="page">
+              <wp14:pctWidth>0</wp14:pctWidth>
+            </wp14:sizeRelH>
+            <wp14:sizeRelV relativeFrom="page">
+              <wp14:pctHeight>0</wp14:pctHeight>
+            </wp14:sizeRelV>
+          </wp:anchor>
+        </w:drawing>
+      </w:r>
+    </w:p>
+    <w:p>
+      <w:pPr>
+        <w:rPr>
+          <w:lang w:val="es-ES_tradnl"/>
+        </w:rPr>
+      </w:pPr>
+    </w:p>
+    <w:p>
+      <w:pPr>
+        <w:rPr>
+          <w:lang w:val="es-ES_tradnl"/>
+        </w:rPr>
+      </w:pPr>
+    </w:p>
+    <w:p>
+      <w:pPr>
+        <w:rPr>
+          <w:lang w:val="es-ES_tradnl"/>
+        </w:rPr>
+      </w:pPr>
+    </w:p>
+    <w:p>
+      <w:pPr>
+        <w:rPr>
+          <w:lang w:val="es-ES_tradnl"/>
+        </w:rPr>
+      </w:pPr>
+    </w:p>
+    <w:p>
+      <w:pPr>
+        <w:rPr>
+          <w:lang w:val="es-ES_tradnl"/>
+        </w:rPr>
+      </w:pPr>
+    </w:p>
+    <w:p>
+      <w:pPr>
+        <w:rPr>
+          <w:lang w:val="es-ES_tradnl"/>
+        </w:rPr>
+      </w:pPr>
+    </w:p>
+    <w:p>
+      <w:pPr>
+        <w:rPr>
+          <w:lang w:val="es-ES_tradnl"/>
+        </w:rPr>
+      </w:pPr>
+    </w:p>
+    <w:p>
+      <w:pPr>
+        <w:rPr>
+          <w:lang w:val="es-ES_tradnl"/>
+        </w:rPr>
+      </w:pPr>
+    </w:p>
+    <w:p>
+      <w:pPr>
+        <w:rPr>
+          <w:lang w:val="es-ES_tradnl"/>
+        </w:rPr>
+      </w:pPr>
+    </w:p>
+    <w:p>
+      <w:pPr>
+        <w:rPr>
+          <w:lang w:val="es-ES_tradnl"/>
+        </w:rPr>
+      </w:pPr>
+    </w:p>
+    <w:p>
+      <w:pPr>
+        <w:rPr>
+          <w:lang w:val="es-ES_tradnl"/>
+        </w:rPr>
+      </w:pPr>
+    </w:p>
+    <w:p>
+      <w:pPr>
+        <w:rPr>
+          <w:lang w:val="es-ES_tradnl"/>
+        </w:rPr>
+      </w:pPr>
+    </w:p>
+    <w:p>
+      <w:pPr>
+        <w:rPr>
+          <w:lang w:val="es-ES_tradnl"/>
+        </w:rPr>
+      </w:pPr>
+    </w:p>
+    <w:p>
+      <w:pPr>
+        <w:rPr>
+          <w:lang w:val="es-ES_tradnl"/>
+        </w:rPr>
+      </w:pPr>
+    </w:p>
+    <w:p>
+      <w:pPr>
+        <w:rPr>
+          <w:lang w:val="es-ES_tradnl"/>
+        </w:rPr>
+      </w:pPr>
+    </w:p>
+    <w:p>
+      <w:pPr>
+        <w:rPr>
+          <w:lang w:val="es-ES_tradnl"/>
+        </w:rPr>
+      </w:pPr>
+    </w:p>
+    <w:p>
+      <w:pPr>
+        <w:rPr>
+          <w:lang w:val="es-ES_tradnl"/>
+        </w:rPr>
+      </w:pPr>
+    </w:p>
+    <w:p>
+      <w:pPr>
+        <w:rPr>
+          <w:lang w:val="es-ES_tradnl"/>
+        </w:rPr>
+      </w:pPr>
+    </w:p>
+    <w:p>
+      <w:pPr>
+        <w:rPr>
+          <w:lang w:val="es-ES_tradnl"/>
+        </w:rPr>
+      </w:pPr>
+    </w:p>
+    <w:p>
+      <w:pPr>
+        <w:rPr>
+          <w:lang w:val="es-ES_tradnl"/>
+        </w:rPr>
+      </w:pPr>
+    </w:p>
+    <w:p>
+      <w:pPr>
+        <w:rPr>
+          <w:lang w:val="es-ES_tradnl"/>
+        </w:rPr>
+      </w:pPr>
+    </w:p>
+    <w:p>
+      <w:pPr>
+        <w:rPr>
+          <w:lang w:val="es-ES_tradnl"/>
+        </w:rPr>
+      </w:pPr>
+    </w:p>
+    <w:p>
+      <w:pPr>
+        <w:rPr>
+          <w:lang w:val="es-ES_tradnl"/>
+        </w:rPr>
+      </w:pPr>
+    </w:p>
+    <w:p>
+      <w:pPr>
         <w:pStyle w:val="Ttulo4"/>
         <w:rPr>
           <w:sz w:val="25"/>
@@ -2265,10 +2498,7 @@
       </w:r>
       <w:proofErr w:type="spellEnd"/>
       <w:r>
-        <w:t>/index.js'</w:t>
-      </w:r>
-      <w:r>
-        <w:t xml:space="preserve">”. La </w:t>
+        <w:t xml:space="preserve">/index.js'”. La </w:t>
       </w:r>
       <w:r>
         <w:t>suposición</w:t>
@@ -2278,92 +2508,128 @@
       </w:r>
       <w:r>
         <w:t>así</w:t>
+      </w:r>
+      <w:r>
+        <w:t xml:space="preserve"> que se consulto con el Dev si en realidad teníamos este archivo, después de corroborar que no contábamos con ningún archivo llamado index.js se siguió indagando dentro de los foros de </w:t>
+      </w:r>
+      <w:proofErr w:type="spellStart"/>
+      <w:r>
+        <w:t>Troubleshooting</w:t>
+      </w:r>
+      <w:proofErr w:type="spellEnd"/>
+      <w:r>
+        <w:t xml:space="preserve"> de Render; tras no dar con el problema se </w:t>
+      </w:r>
+      <w:r>
+        <w:t>recurrió</w:t>
+      </w:r>
+      <w:r>
+        <w:t xml:space="preserve"> al uso de una inteligencia artificial para verificar si podía </w:t>
+      </w:r>
+      <w:r>
+        <w:t xml:space="preserve">resolver el error. La primer sugerencia fue verificar que la estructura del proyecto fuera la correcta, con </w:t>
+      </w:r>
+      <w:proofErr w:type="spellStart"/>
+      <w:proofErr w:type="gramStart"/>
+      <w:r>
+        <w:t>package.json</w:t>
+      </w:r>
+      <w:proofErr w:type="spellEnd"/>
+      <w:proofErr w:type="gramEnd"/>
+      <w:r>
+        <w:t xml:space="preserve"> fuera de la carpeta de </w:t>
+      </w:r>
+      <w:proofErr w:type="spellStart"/>
+      <w:r>
+        <w:t>source</w:t>
+      </w:r>
+      <w:proofErr w:type="spellEnd"/>
+      <w:r>
+        <w:t>, tras verificar que la estructura era la correcta lo siguiente a corroborar eran los comandos con los que se estaba iniciando la página. El error radicaba ahí, donde el comando de inicio (</w:t>
+      </w:r>
+      <w:proofErr w:type="spellStart"/>
+      <w:r>
+        <w:t>Start</w:t>
+      </w:r>
+      <w:proofErr w:type="spellEnd"/>
+      <w:r>
+        <w:t xml:space="preserve"> </w:t>
+      </w:r>
+      <w:proofErr w:type="spellStart"/>
+      <w:r>
+        <w:t>Command</w:t>
+      </w:r>
+      <w:proofErr w:type="spellEnd"/>
+      <w:r>
+        <w:t>) estaba con un valor predeterminado de algo así como “/</w:t>
+      </w:r>
+      <w:proofErr w:type="spellStart"/>
+      <w:r>
+        <w:t>src</w:t>
+      </w:r>
+      <w:proofErr w:type="spellEnd"/>
+      <w:r>
+        <w:t xml:space="preserve">/index.js”, este tuvo que ser cambiado a </w:t>
+      </w:r>
+      <w:proofErr w:type="spellStart"/>
+      <w:r>
+        <w:t>npm</w:t>
+      </w:r>
+      <w:proofErr w:type="spellEnd"/>
+      <w:r>
+        <w:t xml:space="preserve"> </w:t>
+      </w:r>
+      <w:proofErr w:type="spellStart"/>
+      <w:r>
+        <w:t>start</w:t>
+      </w:r>
+      <w:proofErr w:type="spellEnd"/>
+      <w:r>
+        <w:t xml:space="preserve"> para que la pagina pueda ser desplegada de manera correcta en la nube.</w:t>
+      </w:r>
+    </w:p>
+    <w:p>
+      <w:pPr>
+        <w:pStyle w:val="Prrafodelista"/>
+        <w:numPr>
+          <w:ilvl w:val="0"/>
+          <w:numId w:val="2"/>
+        </w:numPr>
+        <w:rPr>
+          <w:lang w:val="es-ES_tradnl"/>
+        </w:rPr>
+      </w:pPr>
+      <w:r>
+        <w:rPr>
+          <w:lang w:val="es-ES_tradnl"/>
+        </w:rPr>
+        <w:t xml:space="preserve">El tercer problema se presento al momento de querer utilizar una API que mostraba el país de donde estabas visitando la </w:t>
+      </w:r>
+      <w:r>
+        <w:rPr>
+          <w:lang w:val="es-ES_tradnl"/>
+        </w:rPr>
+        <w:t>página</w:t>
+      </w:r>
+      <w:r>
+        <w:rPr>
+          <w:lang w:val="es-ES_tradnl"/>
+        </w:rPr>
+        <w:t>, el proble</w:t>
+      </w:r>
+      <w:r>
+        <w:rPr>
+          <w:lang w:val="es-ES_tradnl"/>
+        </w:rPr>
+        <w:t xml:space="preserve">ma era que al mostrar el país del que se conectaba el usuario mostraba un valor default. Después de buscar la causa del problema se concluyo que esto se debía a la manera en la que el API forzaba una conexión HTTPS mientras que el despliegue de la pagina debía utilizar API que utilizaran </w:t>
       </w:r>
       <w:bookmarkStart w:id="0" w:name="_GoBack"/>
       <w:bookmarkEnd w:id="0"/>
       <w:r>
-        <w:t xml:space="preserve"> que se consulto con el Dev si en realidad teníamos este archivo, después de corroborar que no contábamos con ningún archivo llamado index.js se siguió indagando dentro de los foros de </w:t>
-      </w:r>
-      <w:proofErr w:type="spellStart"/>
-      <w:r>
-        <w:t>Troubleshooting</w:t>
-      </w:r>
-      <w:proofErr w:type="spellEnd"/>
-      <w:r>
-        <w:t xml:space="preserve"> de Render; tras no dar con el problema se </w:t>
-      </w:r>
-      <w:r>
-        <w:t>recurrió</w:t>
-      </w:r>
-      <w:r>
-        <w:t xml:space="preserve"> al uso de una inteligencia artificial para verificar si podía </w:t>
-      </w:r>
-      <w:r>
-        <w:t xml:space="preserve">resolver el error. La primer sugerencia fue verificar que la estructura del proyecto fuera la correcta, con </w:t>
-      </w:r>
-      <w:proofErr w:type="spellStart"/>
-      <w:proofErr w:type="gramStart"/>
-      <w:r>
-        <w:t>package.json</w:t>
-      </w:r>
-      <w:proofErr w:type="spellEnd"/>
-      <w:proofErr w:type="gramEnd"/>
-      <w:r>
-        <w:t xml:space="preserve"> fuera de la carpeta de </w:t>
-      </w:r>
-      <w:proofErr w:type="spellStart"/>
-      <w:r>
-        <w:t>source</w:t>
-      </w:r>
-      <w:proofErr w:type="spellEnd"/>
-      <w:r>
-        <w:t>, tras verificar que la estructura era la correcta lo siguiente a corroborar eran los comandos con los que se estaba iniciando la página. El error radicaba ahí, donde el comando de inicio (</w:t>
-      </w:r>
-      <w:proofErr w:type="spellStart"/>
-      <w:r>
-        <w:t>Start</w:t>
-      </w:r>
-      <w:proofErr w:type="spellEnd"/>
-      <w:r>
-        <w:t xml:space="preserve"> </w:t>
-      </w:r>
-      <w:proofErr w:type="spellStart"/>
-      <w:r>
-        <w:t>Command</w:t>
-      </w:r>
-      <w:proofErr w:type="spellEnd"/>
-      <w:r>
-        <w:t>) estaba con un valor predeterminado de algo así como “</w:t>
-      </w:r>
-      <w:r>
-        <w:t>/</w:t>
-      </w:r>
-      <w:proofErr w:type="spellStart"/>
-      <w:r>
-        <w:t>src</w:t>
-      </w:r>
-      <w:proofErr w:type="spellEnd"/>
-      <w:r>
-        <w:t>/index.js</w:t>
-      </w:r>
-      <w:r>
-        <w:t xml:space="preserve">”, este tuvo que ser cambiado a </w:t>
-      </w:r>
-      <w:proofErr w:type="spellStart"/>
-      <w:r>
-        <w:t>npm</w:t>
-      </w:r>
-      <w:proofErr w:type="spellEnd"/>
-      <w:r>
-        <w:t xml:space="preserve"> </w:t>
-      </w:r>
-      <w:proofErr w:type="spellStart"/>
-      <w:r>
-        <w:t>start</w:t>
-      </w:r>
-      <w:proofErr w:type="spellEnd"/>
-      <w:r>
-        <w:t xml:space="preserve"> para que la pagina pueda ser desplegada de manera correcta en la nube.</w:t>
+        <w:rPr>
+          <w:lang w:val="es-ES_tradnl"/>
+        </w:rPr>
+        <w:t>HTTP, esto se resolvió cambiando a otra API que funcionalmente hacia lo mismo pero sin la necesidad de que utilizara HTTPS</w:t>
       </w:r>
     </w:p>
     <w:p>
@@ -2411,7 +2677,7 @@
       </w:pPr>
     </w:p>
     <w:sectPr>
-      <w:headerReference w:type="default" r:id="rId17"/>
+      <w:headerReference w:type="default" r:id="rId18"/>
       <w:pgSz w:w="12240" w:h="15840"/>
       <w:pgMar w:top="720" w:right="720" w:bottom="720" w:left="720" w:header="708" w:footer="708" w:gutter="0"/>
       <w:pgBorders w:offsetFrom="page">

</xml_diff>

<commit_message>
CICD - Abraham - Actualizacion de reporte CICD - Se actualizo el reporte para incluir el despliegue de Vercel
</commit_message>
<xml_diff>
--- a/ProyectoFinal-Documentos/Reporte CICD - Abraham.docx
+++ b/ProyectoFinal-Documentos/Reporte CICD - Abraham.docx
@@ -2131,6 +2131,7 @@
       </w:pPr>
       <w:r>
         <w:rPr>
+          <w:noProof/>
           <w:lang w:val="es-ES_tradnl"/>
         </w:rPr>
         <w:drawing>
@@ -2621,7 +2622,81 @@
         <w:rPr>
           <w:lang w:val="es-ES_tradnl"/>
         </w:rPr>
-        <w:t xml:space="preserve">ma era que al mostrar el país del que se conectaba el usuario mostraba un valor default. Después de buscar la causa del problema se concluyo que esto se debía a la manera en la que el API forzaba una conexión HTTPS mientras que el despliegue de la pagina debía utilizar API que utilizaran </w:t>
+        <w:t xml:space="preserve">ma era que al mostrar el país del que se conectaba el usuario mostraba un valor default. Después de buscar la causa del problema se concluyo que esto se debía a la manera en la que el API forzaba una conexión HTTPS mientras que el despliegue de la pagina debía utilizar API que utilizaran HTTP, esto se resolvió cambiando a otra API que funcionalmente hacia lo </w:t>
+      </w:r>
+      <w:r>
+        <w:rPr>
+          <w:lang w:val="es-ES_tradnl"/>
+        </w:rPr>
+        <w:t>mismo,</w:t>
+      </w:r>
+      <w:r>
+        <w:rPr>
+          <w:lang w:val="es-ES_tradnl"/>
+        </w:rPr>
+        <w:t xml:space="preserve"> pero sin la necesidad de que utilizara HTTPS</w:t>
+      </w:r>
+      <w:r>
+        <w:rPr>
+          <w:lang w:val="es-ES_tradnl"/>
+        </w:rPr>
+        <w:t xml:space="preserve">. Al principio se pensó que la raíz del problema era el despliegue en Render, por lo que para hacer </w:t>
+      </w:r>
+      <w:proofErr w:type="spellStart"/>
+      <w:r>
+        <w:rPr>
+          <w:lang w:val="es-ES_tradnl"/>
+        </w:rPr>
+        <w:t>troubleshoot</w:t>
+      </w:r>
+      <w:proofErr w:type="spellEnd"/>
+      <w:r>
+        <w:rPr>
+          <w:lang w:val="es-ES_tradnl"/>
+        </w:rPr>
+        <w:t xml:space="preserve"> del problema también se probo desplegar la pagina por medio de </w:t>
+      </w:r>
+      <w:proofErr w:type="spellStart"/>
+      <w:r>
+        <w:rPr>
+          <w:lang w:val="es-ES_tradnl"/>
+        </w:rPr>
+        <w:t>Vercel</w:t>
+      </w:r>
+      <w:proofErr w:type="spellEnd"/>
+      <w:r>
+        <w:rPr>
+          <w:lang w:val="es-ES_tradnl"/>
+        </w:rPr>
+        <w:t xml:space="preserve"> (por eso se pueden ver comentarios de </w:t>
+      </w:r>
+      <w:proofErr w:type="spellStart"/>
+      <w:r>
+        <w:rPr>
+          <w:lang w:val="es-ES_tradnl"/>
+        </w:rPr>
+        <w:t>Vercel</w:t>
+      </w:r>
+      <w:proofErr w:type="spellEnd"/>
+      <w:r>
+        <w:rPr>
+          <w:lang w:val="es-ES_tradnl"/>
+        </w:rPr>
+        <w:t xml:space="preserve"> dentro de los </w:t>
+      </w:r>
+      <w:proofErr w:type="spellStart"/>
+      <w:r>
+        <w:rPr>
+          <w:lang w:val="es-ES_tradnl"/>
+        </w:rPr>
+        <w:t>PRs</w:t>
+      </w:r>
+      <w:proofErr w:type="spellEnd"/>
+      <w:r>
+        <w:rPr>
+          <w:lang w:val="es-ES_tradnl"/>
+        </w:rPr>
+        <w:t>), una vez que se comprobó que el problema no era el lugar de donde se estaba desplegando la pagina sino la API esto se corrigió</w:t>
       </w:r>
       <w:bookmarkStart w:id="0" w:name="_GoBack"/>
       <w:bookmarkEnd w:id="0"/>
@@ -2629,7 +2704,21 @@
         <w:rPr>
           <w:lang w:val="es-ES_tradnl"/>
         </w:rPr>
-        <w:t>HTTP, esto se resolvió cambiando a otra API que funcionalmente hacia lo mismo pero sin la necesidad de que utilizara HTTPS</w:t>
+        <w:t xml:space="preserve"> pero se opto por conservar </w:t>
+      </w:r>
+      <w:proofErr w:type="spellStart"/>
+      <w:r>
+        <w:rPr>
+          <w:lang w:val="es-ES_tradnl"/>
+        </w:rPr>
+        <w:t>Vercel</w:t>
+      </w:r>
+      <w:proofErr w:type="spellEnd"/>
+      <w:r>
+        <w:rPr>
+          <w:lang w:val="es-ES_tradnl"/>
+        </w:rPr>
+        <w:t xml:space="preserve"> como despliegue secundario en caso de que Render llegue a fallar.</w:t>
       </w:r>
     </w:p>
     <w:p>

</xml_diff>

<commit_message>
CICD-Abraham-Actualizacion de Reporte-Se agrego link al repositorio dentro del reporte
</commit_message>
<xml_diff>
--- a/ProyectoFinal-Documentos/Reporte CICD - Abraham.docx
+++ b/ProyectoFinal-Documentos/Reporte CICD - Abraham.docx
@@ -49,14 +49,30 @@
     </w:p>
     <w:p>
       <w:pPr>
-        <w:pStyle w:val="Ttulo2"/>
-        <w:spacing w:before="0" w:after="0"/>
-        <w:rPr>
+        <w:rPr>
+          <w:lang w:val="es-ES_tradnl"/>
+        </w:rPr>
+      </w:pPr>
+      <w:r>
+        <w:rPr>
+          <w:rFonts w:asciiTheme="majorHAnsi" w:eastAsiaTheme="majorEastAsia" w:hAnsiTheme="majorHAnsi" w:cstheme="majorBidi"/>
+          <w:color w:val="0F4761" w:themeColor="accent1" w:themeShade="BF"/>
           <w:sz w:val="28"/>
           <w:szCs w:val="28"/>
           <w:lang w:val="es-ES_tradnl"/>
         </w:rPr>
-      </w:pPr>
+        <w:t xml:space="preserve">Link al repositorio: </w:t>
+      </w:r>
+      <w:r>
+        <w:rPr>
+          <w:rFonts w:asciiTheme="majorHAnsi" w:eastAsiaTheme="majorEastAsia" w:hAnsiTheme="majorHAnsi" w:cstheme="majorBidi"/>
+          <w:color w:val="0F4761" w:themeColor="accent1" w:themeShade="BF"/>
+          <w:sz w:val="28"/>
+          <w:szCs w:val="28"/>
+          <w:lang w:val="es-ES_tradnl"/>
+        </w:rPr>
+        <w:t>https://github.com/Yugidar/Proyecto-Final</w:t>
+      </w:r>
     </w:p>
     <w:p>
       <w:pPr>
@@ -2696,7 +2712,13 @@
         <w:rPr>
           <w:lang w:val="es-ES_tradnl"/>
         </w:rPr>
-        <w:t>), una vez que se comprobó que el problema no era el lugar de donde se estaba desplegando la pagina sino la API esto se corrigió</w:t>
+        <w:t xml:space="preserve">), una vez que se comprobó que el problema no era el lugar de donde se estaba desplegando la pagina sino la API esto se corrigió pero se </w:t>
+      </w:r>
+      <w:r>
+        <w:rPr>
+          <w:lang w:val="es-ES_tradnl"/>
+        </w:rPr>
+        <w:t>optó</w:t>
       </w:r>
       <w:bookmarkStart w:id="0" w:name="_GoBack"/>
       <w:bookmarkEnd w:id="0"/>
@@ -2704,7 +2726,7 @@
         <w:rPr>
           <w:lang w:val="es-ES_tradnl"/>
         </w:rPr>
-        <w:t xml:space="preserve"> pero se opto por conservar </w:t>
+        <w:t xml:space="preserve"> por conservar </w:t>
       </w:r>
       <w:proofErr w:type="spellStart"/>
       <w:r>

</xml_diff>